<commit_message>
function object 与lambda , STL算法：for_each, find, min, max,
</commit_message>
<xml_diff>
--- a/数据结构与算法学习/C++STL模板学习33-function adapter.docx
+++ b/数据结构与算法学习/C++STL模板学习33-function adapter.docx
@@ -6,25 +6,25 @@
       <w:pPr>
         <w:spacing w:line="400" w:lineRule="exact"/>
         <w:rPr>
+          <w:rFonts w:ascii="Times New Roman" w:hAnsi="Times New Roman" w:cs="Times New Roman"/>
+          <w:sz w:val="28"/>
+          <w:szCs w:val="28"/>
+        </w:rPr>
+      </w:pPr>
+      <w:r>
+        <w:rPr>
           <w:rFonts w:ascii="Times New Roman" w:hAnsi="Times New Roman" w:cs="Times New Roman" w:hint="eastAsia"/>
           <w:sz w:val="28"/>
           <w:szCs w:val="28"/>
         </w:rPr>
-      </w:pPr>
+        <w:t>mem_fn()</w:t>
+      </w:r>
       <w:r>
         <w:rPr>
           <w:rFonts w:ascii="Times New Roman" w:hAnsi="Times New Roman" w:cs="Times New Roman" w:hint="eastAsia"/>
           <w:sz w:val="28"/>
           <w:szCs w:val="28"/>
         </w:rPr>
-        <w:t>mem_fn()</w:t>
-      </w:r>
-      <w:r>
-        <w:rPr>
-          <w:rFonts w:ascii="Times New Roman" w:hAnsi="Times New Roman" w:cs="Times New Roman" w:hint="eastAsia"/>
-          <w:sz w:val="28"/>
-          <w:szCs w:val="28"/>
-        </w:rPr>
         <w:t>：调用成员函数</w:t>
       </w:r>
     </w:p>
@@ -32,7 +32,7 @@
       <w:pPr>
         <w:spacing w:line="400" w:lineRule="exact"/>
         <w:rPr>
-          <w:rFonts w:ascii="Times New Roman" w:hAnsi="Times New Roman" w:cs="Times New Roman" w:hint="eastAsia"/>
+          <w:rFonts w:ascii="Times New Roman" w:hAnsi="Times New Roman" w:cs="Times New Roman"/>
           <w:sz w:val="28"/>
           <w:szCs w:val="28"/>
         </w:rPr>
@@ -1341,7 +1341,7 @@
       <w:pPr>
         <w:spacing w:line="400" w:lineRule="exact"/>
         <w:rPr>
-          <w:rFonts w:ascii="Times New Roman" w:hAnsi="Times New Roman" w:cs="Times New Roman" w:hint="eastAsia"/>
+          <w:rFonts w:ascii="Times New Roman" w:hAnsi="Times New Roman" w:cs="Times New Roman"/>
           <w:sz w:val="28"/>
           <w:szCs w:val="28"/>
         </w:rPr>
@@ -1361,7 +1361,7 @@
       <w:pPr>
         <w:spacing w:line="400" w:lineRule="exact"/>
         <w:rPr>
-          <w:rFonts w:ascii="Times New Roman" w:hAnsi="Times New Roman" w:cs="Times New Roman" w:hint="eastAsia"/>
+          <w:rFonts w:ascii="Times New Roman" w:hAnsi="Times New Roman" w:cs="Times New Roman"/>
           <w:sz w:val="28"/>
           <w:szCs w:val="28"/>
         </w:rPr>
@@ -1416,18 +1416,2703 @@
       <w:pPr>
         <w:spacing w:line="400" w:lineRule="exact"/>
         <w:rPr>
+          <w:rFonts w:ascii="Times New Roman" w:hAnsi="Times New Roman" w:cs="Times New Roman"/>
+          <w:sz w:val="28"/>
+          <w:szCs w:val="28"/>
+        </w:rPr>
+      </w:pPr>
+      <w:r>
+        <w:rPr>
+          <w:rFonts w:ascii="Times New Roman" w:hAnsi="Times New Roman" w:cs="Times New Roman"/>
+          <w:sz w:val="28"/>
+          <w:szCs w:val="28"/>
+        </w:rPr>
+        <w:t>Track</w:t>
+      </w:r>
+    </w:p>
+    <w:p>
+      <w:pPr>
+        <w:spacing w:line="400" w:lineRule="exact"/>
+        <w:rPr>
           <w:rFonts w:ascii="Times New Roman" w:hAnsi="Times New Roman" w:cs="Times New Roman" w:hint="eastAsia"/>
           <w:sz w:val="28"/>
           <w:szCs w:val="28"/>
         </w:rPr>
       </w:pPr>
-      <w:r>
-        <w:rPr>
-          <w:rFonts w:ascii="Times New Roman" w:hAnsi="Times New Roman" w:cs="Times New Roman"/>
-          <w:sz w:val="28"/>
-          <w:szCs w:val="28"/>
-        </w:rPr>
-        <w:t>Track</w:t>
+    </w:p>
+    <w:p>
+      <w:pPr>
+        <w:spacing w:line="400" w:lineRule="exact"/>
+        <w:rPr>
+          <w:rFonts w:ascii="Times New Roman" w:hAnsi="Times New Roman" w:cs="Times New Roman" w:hint="eastAsia"/>
+          <w:sz w:val="28"/>
+          <w:szCs w:val="28"/>
+        </w:rPr>
+      </w:pPr>
+      <w:r>
+        <w:rPr>
+          <w:rFonts w:ascii="Times New Roman" w:hAnsi="Times New Roman" w:cs="Times New Roman" w:hint="eastAsia"/>
+          <w:sz w:val="28"/>
+          <w:szCs w:val="28"/>
+        </w:rPr>
+        <w:t>function adapter</w:t>
+      </w:r>
+      <w:r>
+        <w:rPr>
+          <w:rFonts w:ascii="Times New Roman" w:hAnsi="Times New Roman" w:cs="Times New Roman" w:hint="eastAsia"/>
+          <w:sz w:val="28"/>
+          <w:szCs w:val="28"/>
+        </w:rPr>
+        <w:t>搭配用户自定义的</w:t>
+      </w:r>
+      <w:r>
+        <w:rPr>
+          <w:rFonts w:ascii="Times New Roman" w:hAnsi="Times New Roman" w:cs="Times New Roman" w:hint="eastAsia"/>
+          <w:sz w:val="28"/>
+          <w:szCs w:val="28"/>
+        </w:rPr>
+        <w:t>function object</w:t>
+      </w:r>
+    </w:p>
+    <w:p>
+      <w:pPr>
+        <w:spacing w:line="400" w:lineRule="exact"/>
+        <w:rPr>
+          <w:rFonts w:ascii="Times New Roman" w:hAnsi="Times New Roman" w:cs="Times New Roman" w:hint="eastAsia"/>
+          <w:sz w:val="28"/>
+          <w:szCs w:val="28"/>
+        </w:rPr>
+      </w:pPr>
+      <w:r>
+        <w:rPr>
+          <w:rFonts w:ascii="Times New Roman" w:hAnsi="Times New Roman" w:cs="Times New Roman" w:hint="eastAsia"/>
+          <w:sz w:val="28"/>
+          <w:szCs w:val="28"/>
+        </w:rPr>
+        <w:t>例：程序</w:t>
+      </w:r>
+      <w:r>
+        <w:rPr>
+          <w:rFonts w:ascii="Times New Roman" w:hAnsi="Times New Roman" w:cs="Times New Roman" w:hint="eastAsia"/>
+          <w:sz w:val="28"/>
+          <w:szCs w:val="28"/>
+        </w:rPr>
+        <w:t>stl_test62</w:t>
+      </w:r>
+    </w:p>
+    <w:p>
+      <w:pPr>
+        <w:spacing w:line="400" w:lineRule="exact"/>
+        <w:rPr>
+          <w:rFonts w:ascii="Times New Roman" w:hAnsi="Times New Roman" w:cs="Times New Roman" w:hint="eastAsia"/>
+          <w:sz w:val="28"/>
+          <w:szCs w:val="28"/>
+        </w:rPr>
+      </w:pPr>
+    </w:p>
+    <w:p>
+      <w:pPr>
+        <w:autoSpaceDE w:val="0"/>
+        <w:autoSpaceDN w:val="0"/>
+        <w:adjustRightInd w:val="0"/>
+        <w:jc w:val="left"/>
+        <w:rPr>
+          <w:rFonts w:ascii="Times New Roman" w:hAnsi="Times New Roman" w:cs="Times New Roman"/>
+          <w:color w:val="F1F2F3"/>
+          <w:kern w:val="0"/>
+          <w:sz w:val="36"/>
+          <w:szCs w:val="36"/>
+          <w:highlight w:val="black"/>
+        </w:rPr>
+      </w:pPr>
+      <w:r>
+        <w:rPr>
+          <w:rFonts w:ascii="Times New Roman" w:hAnsi="Times New Roman" w:cs="Times New Roman"/>
+          <w:color w:val="93C763"/>
+          <w:kern w:val="0"/>
+          <w:sz w:val="36"/>
+          <w:szCs w:val="36"/>
+          <w:highlight w:val="black"/>
+        </w:rPr>
+        <w:t>template</w:t>
+      </w:r>
+      <w:r>
+        <w:rPr>
+          <w:rFonts w:ascii="Times New Roman" w:hAnsi="Times New Roman" w:cs="Times New Roman"/>
+          <w:color w:val="F1F2F3"/>
+          <w:kern w:val="0"/>
+          <w:sz w:val="36"/>
+          <w:szCs w:val="36"/>
+          <w:highlight w:val="black"/>
+        </w:rPr>
+        <w:t xml:space="preserve"> </w:t>
+      </w:r>
+      <w:r>
+        <w:rPr>
+          <w:rFonts w:ascii="Times New Roman" w:hAnsi="Times New Roman" w:cs="Times New Roman"/>
+          <w:color w:val="E8E2B7"/>
+          <w:kern w:val="0"/>
+          <w:sz w:val="36"/>
+          <w:szCs w:val="36"/>
+          <w:highlight w:val="black"/>
+        </w:rPr>
+        <w:t>&lt;</w:t>
+      </w:r>
+      <w:r>
+        <w:rPr>
+          <w:rFonts w:ascii="Times New Roman" w:hAnsi="Times New Roman" w:cs="Times New Roman"/>
+          <w:color w:val="93C763"/>
+          <w:kern w:val="0"/>
+          <w:sz w:val="36"/>
+          <w:szCs w:val="36"/>
+          <w:highlight w:val="black"/>
+        </w:rPr>
+        <w:t>typename</w:t>
+      </w:r>
+      <w:r>
+        <w:rPr>
+          <w:rFonts w:ascii="Times New Roman" w:hAnsi="Times New Roman" w:cs="Times New Roman"/>
+          <w:color w:val="F1F2F3"/>
+          <w:kern w:val="0"/>
+          <w:sz w:val="36"/>
+          <w:szCs w:val="36"/>
+          <w:highlight w:val="black"/>
+        </w:rPr>
+        <w:t xml:space="preserve"> </w:t>
+      </w:r>
+      <w:r>
+        <w:rPr>
+          <w:rFonts w:ascii="Times New Roman" w:hAnsi="Times New Roman" w:cs="Times New Roman"/>
+          <w:color w:val="FFD700"/>
+          <w:kern w:val="0"/>
+          <w:sz w:val="36"/>
+          <w:szCs w:val="36"/>
+          <w:highlight w:val="black"/>
+        </w:rPr>
+        <w:t>T</w:t>
+      </w:r>
+      <w:r>
+        <w:rPr>
+          <w:rFonts w:ascii="Times New Roman" w:hAnsi="Times New Roman" w:cs="Times New Roman"/>
+          <w:color w:val="E8E2B7"/>
+          <w:kern w:val="0"/>
+          <w:sz w:val="36"/>
+          <w:szCs w:val="36"/>
+          <w:highlight w:val="black"/>
+        </w:rPr>
+        <w:t>,</w:t>
+      </w:r>
+      <w:r>
+        <w:rPr>
+          <w:rFonts w:ascii="Times New Roman" w:hAnsi="Times New Roman" w:cs="Times New Roman"/>
+          <w:color w:val="F1F2F3"/>
+          <w:kern w:val="0"/>
+          <w:sz w:val="36"/>
+          <w:szCs w:val="36"/>
+          <w:highlight w:val="black"/>
+        </w:rPr>
+        <w:t xml:space="preserve"> </w:t>
+      </w:r>
+      <w:r>
+        <w:rPr>
+          <w:rFonts w:ascii="Times New Roman" w:hAnsi="Times New Roman" w:cs="Times New Roman"/>
+          <w:color w:val="93C763"/>
+          <w:kern w:val="0"/>
+          <w:sz w:val="36"/>
+          <w:szCs w:val="36"/>
+          <w:highlight w:val="black"/>
+        </w:rPr>
+        <w:t>typename</w:t>
+      </w:r>
+      <w:r>
+        <w:rPr>
+          <w:rFonts w:ascii="Times New Roman" w:hAnsi="Times New Roman" w:cs="Times New Roman"/>
+          <w:color w:val="F1F2F3"/>
+          <w:kern w:val="0"/>
+          <w:sz w:val="36"/>
+          <w:szCs w:val="36"/>
+          <w:highlight w:val="black"/>
+        </w:rPr>
+        <w:t xml:space="preserve"> </w:t>
+      </w:r>
+      <w:r>
+        <w:rPr>
+          <w:rFonts w:ascii="Times New Roman" w:hAnsi="Times New Roman" w:cs="Times New Roman"/>
+          <w:color w:val="FFD700"/>
+          <w:kern w:val="0"/>
+          <w:sz w:val="36"/>
+          <w:szCs w:val="36"/>
+          <w:highlight w:val="black"/>
+        </w:rPr>
+        <w:t>V</w:t>
+      </w:r>
+      <w:r>
+        <w:rPr>
+          <w:rFonts w:ascii="Times New Roman" w:hAnsi="Times New Roman" w:cs="Times New Roman"/>
+          <w:color w:val="E8E2B7"/>
+          <w:kern w:val="0"/>
+          <w:sz w:val="36"/>
+          <w:szCs w:val="36"/>
+          <w:highlight w:val="black"/>
+        </w:rPr>
+        <w:t>&gt;</w:t>
+      </w:r>
+    </w:p>
+    <w:p>
+      <w:pPr>
+        <w:autoSpaceDE w:val="0"/>
+        <w:autoSpaceDN w:val="0"/>
+        <w:adjustRightInd w:val="0"/>
+        <w:jc w:val="left"/>
+        <w:rPr>
+          <w:rFonts w:ascii="Times New Roman" w:hAnsi="Times New Roman" w:cs="Times New Roman"/>
+          <w:color w:val="F1F2F3"/>
+          <w:kern w:val="0"/>
+          <w:sz w:val="36"/>
+          <w:szCs w:val="36"/>
+          <w:highlight w:val="black"/>
+        </w:rPr>
+      </w:pPr>
+      <w:r>
+        <w:rPr>
+          <w:rFonts w:ascii="Times New Roman" w:hAnsi="Times New Roman" w:cs="Times New Roman"/>
+          <w:color w:val="93C763"/>
+          <w:kern w:val="0"/>
+          <w:sz w:val="36"/>
+          <w:szCs w:val="36"/>
+          <w:highlight w:val="black"/>
+        </w:rPr>
+        <w:t>struct</w:t>
+      </w:r>
+      <w:r>
+        <w:rPr>
+          <w:rFonts w:ascii="Times New Roman" w:hAnsi="Times New Roman" w:cs="Times New Roman"/>
+          <w:color w:val="F1F2F3"/>
+          <w:kern w:val="0"/>
+          <w:sz w:val="36"/>
+          <w:szCs w:val="36"/>
+          <w:highlight w:val="black"/>
+        </w:rPr>
+        <w:t xml:space="preserve"> </w:t>
+      </w:r>
+      <w:r>
+        <w:rPr>
+          <w:rFonts w:ascii="Times New Roman" w:hAnsi="Times New Roman" w:cs="Times New Roman"/>
+          <w:color w:val="FFD700"/>
+          <w:kern w:val="0"/>
+          <w:sz w:val="36"/>
+          <w:szCs w:val="36"/>
+          <w:highlight w:val="black"/>
+        </w:rPr>
+        <w:t>fopow</w:t>
+      </w:r>
+    </w:p>
+    <w:p>
+      <w:pPr>
+        <w:autoSpaceDE w:val="0"/>
+        <w:autoSpaceDN w:val="0"/>
+        <w:adjustRightInd w:val="0"/>
+        <w:jc w:val="left"/>
+        <w:rPr>
+          <w:rFonts w:ascii="Times New Roman" w:hAnsi="Times New Roman" w:cs="Times New Roman"/>
+          <w:color w:val="F1F2F3"/>
+          <w:kern w:val="0"/>
+          <w:sz w:val="36"/>
+          <w:szCs w:val="36"/>
+          <w:highlight w:val="black"/>
+        </w:rPr>
+      </w:pPr>
+      <w:r>
+        <w:rPr>
+          <w:rFonts w:ascii="Times New Roman" w:hAnsi="Times New Roman" w:cs="Times New Roman"/>
+          <w:color w:val="E8E2B7"/>
+          <w:kern w:val="0"/>
+          <w:sz w:val="36"/>
+          <w:szCs w:val="36"/>
+          <w:highlight w:val="black"/>
+        </w:rPr>
+        <w:t>{</w:t>
+      </w:r>
+    </w:p>
+    <w:p>
+      <w:pPr>
+        <w:autoSpaceDE w:val="0"/>
+        <w:autoSpaceDN w:val="0"/>
+        <w:adjustRightInd w:val="0"/>
+        <w:jc w:val="left"/>
+        <w:rPr>
+          <w:rFonts w:ascii="Times New Roman" w:hAnsi="Times New Roman" w:cs="Times New Roman"/>
+          <w:color w:val="F1F2F3"/>
+          <w:kern w:val="0"/>
+          <w:sz w:val="36"/>
+          <w:szCs w:val="36"/>
+          <w:highlight w:val="black"/>
+        </w:rPr>
+      </w:pPr>
+      <w:r>
+        <w:rPr>
+          <w:rFonts w:ascii="Times New Roman" w:hAnsi="Times New Roman" w:cs="Times New Roman"/>
+          <w:color w:val="F1F2F3"/>
+          <w:kern w:val="0"/>
+          <w:sz w:val="36"/>
+          <w:szCs w:val="36"/>
+          <w:highlight w:val="black"/>
+        </w:rPr>
+        <w:t xml:space="preserve">    </w:t>
+      </w:r>
+      <w:r>
+        <w:rPr>
+          <w:rFonts w:ascii="Times New Roman" w:hAnsi="Times New Roman" w:cs="Times New Roman"/>
+          <w:color w:val="FFD700"/>
+          <w:kern w:val="0"/>
+          <w:sz w:val="36"/>
+          <w:szCs w:val="36"/>
+          <w:highlight w:val="black"/>
+        </w:rPr>
+        <w:t>T</w:t>
+      </w:r>
+      <w:r>
+        <w:rPr>
+          <w:rFonts w:ascii="Times New Roman" w:hAnsi="Times New Roman" w:cs="Times New Roman"/>
+          <w:color w:val="F1F2F3"/>
+          <w:kern w:val="0"/>
+          <w:sz w:val="36"/>
+          <w:szCs w:val="36"/>
+          <w:highlight w:val="black"/>
+        </w:rPr>
+        <w:t xml:space="preserve"> </w:t>
+      </w:r>
+      <w:r>
+        <w:rPr>
+          <w:rFonts w:ascii="Times New Roman" w:hAnsi="Times New Roman" w:cs="Times New Roman"/>
+          <w:color w:val="C8C8C8"/>
+          <w:kern w:val="0"/>
+          <w:sz w:val="36"/>
+          <w:szCs w:val="36"/>
+          <w:highlight w:val="black"/>
+        </w:rPr>
+        <w:t>operator()</w:t>
+      </w:r>
+      <w:r>
+        <w:rPr>
+          <w:rFonts w:ascii="Times New Roman" w:hAnsi="Times New Roman" w:cs="Times New Roman"/>
+          <w:color w:val="F1F2F3"/>
+          <w:kern w:val="0"/>
+          <w:sz w:val="36"/>
+          <w:szCs w:val="36"/>
+          <w:highlight w:val="black"/>
+        </w:rPr>
+        <w:t xml:space="preserve"> </w:t>
+      </w:r>
+      <w:r>
+        <w:rPr>
+          <w:rFonts w:ascii="Times New Roman" w:hAnsi="Times New Roman" w:cs="Times New Roman"/>
+          <w:color w:val="E8E2B7"/>
+          <w:kern w:val="0"/>
+          <w:sz w:val="36"/>
+          <w:szCs w:val="36"/>
+          <w:highlight w:val="black"/>
+        </w:rPr>
+        <w:t>(</w:t>
+      </w:r>
+      <w:r>
+        <w:rPr>
+          <w:rFonts w:ascii="Times New Roman" w:hAnsi="Times New Roman" w:cs="Times New Roman"/>
+          <w:color w:val="FFD700"/>
+          <w:kern w:val="0"/>
+          <w:sz w:val="36"/>
+          <w:szCs w:val="36"/>
+          <w:highlight w:val="black"/>
+        </w:rPr>
+        <w:t>T</w:t>
+      </w:r>
+      <w:r>
+        <w:rPr>
+          <w:rFonts w:ascii="Times New Roman" w:hAnsi="Times New Roman" w:cs="Times New Roman"/>
+          <w:color w:val="F1F2F3"/>
+          <w:kern w:val="0"/>
+          <w:sz w:val="36"/>
+          <w:szCs w:val="36"/>
+          <w:highlight w:val="black"/>
+        </w:rPr>
+        <w:t xml:space="preserve"> </w:t>
+      </w:r>
+      <w:r>
+        <w:rPr>
+          <w:rFonts w:ascii="Times New Roman" w:hAnsi="Times New Roman" w:cs="Times New Roman"/>
+          <w:color w:val="BDB76B"/>
+          <w:kern w:val="0"/>
+          <w:sz w:val="36"/>
+          <w:szCs w:val="36"/>
+          <w:highlight w:val="black"/>
+        </w:rPr>
+        <w:t>base</w:t>
+      </w:r>
+      <w:r>
+        <w:rPr>
+          <w:rFonts w:ascii="Times New Roman" w:hAnsi="Times New Roman" w:cs="Times New Roman"/>
+          <w:color w:val="E8E2B7"/>
+          <w:kern w:val="0"/>
+          <w:sz w:val="36"/>
+          <w:szCs w:val="36"/>
+          <w:highlight w:val="black"/>
+        </w:rPr>
+        <w:t>,</w:t>
+      </w:r>
+      <w:r>
+        <w:rPr>
+          <w:rFonts w:ascii="Times New Roman" w:hAnsi="Times New Roman" w:cs="Times New Roman"/>
+          <w:color w:val="F1F2F3"/>
+          <w:kern w:val="0"/>
+          <w:sz w:val="36"/>
+          <w:szCs w:val="36"/>
+          <w:highlight w:val="black"/>
+        </w:rPr>
+        <w:t xml:space="preserve"> </w:t>
+      </w:r>
+      <w:r>
+        <w:rPr>
+          <w:rFonts w:ascii="Times New Roman" w:hAnsi="Times New Roman" w:cs="Times New Roman"/>
+          <w:color w:val="FFD700"/>
+          <w:kern w:val="0"/>
+          <w:sz w:val="36"/>
+          <w:szCs w:val="36"/>
+          <w:highlight w:val="black"/>
+        </w:rPr>
+        <w:t>V</w:t>
+      </w:r>
+      <w:r>
+        <w:rPr>
+          <w:rFonts w:ascii="Times New Roman" w:hAnsi="Times New Roman" w:cs="Times New Roman"/>
+          <w:color w:val="F1F2F3"/>
+          <w:kern w:val="0"/>
+          <w:sz w:val="36"/>
+          <w:szCs w:val="36"/>
+          <w:highlight w:val="black"/>
+        </w:rPr>
+        <w:t xml:space="preserve"> </w:t>
+      </w:r>
+      <w:r>
+        <w:rPr>
+          <w:rFonts w:ascii="Times New Roman" w:hAnsi="Times New Roman" w:cs="Times New Roman"/>
+          <w:color w:val="BDB76B"/>
+          <w:kern w:val="0"/>
+          <w:sz w:val="36"/>
+          <w:szCs w:val="36"/>
+          <w:highlight w:val="black"/>
+        </w:rPr>
+        <w:t>exp</w:t>
+      </w:r>
+      <w:r>
+        <w:rPr>
+          <w:rFonts w:ascii="Times New Roman" w:hAnsi="Times New Roman" w:cs="Times New Roman"/>
+          <w:color w:val="E8E2B7"/>
+          <w:kern w:val="0"/>
+          <w:sz w:val="36"/>
+          <w:szCs w:val="36"/>
+          <w:highlight w:val="black"/>
+        </w:rPr>
+        <w:t>)</w:t>
+      </w:r>
+      <w:r>
+        <w:rPr>
+          <w:rFonts w:ascii="Times New Roman" w:hAnsi="Times New Roman" w:cs="Times New Roman"/>
+          <w:color w:val="F1F2F3"/>
+          <w:kern w:val="0"/>
+          <w:sz w:val="36"/>
+          <w:szCs w:val="36"/>
+          <w:highlight w:val="black"/>
+        </w:rPr>
+        <w:t xml:space="preserve"> </w:t>
+      </w:r>
+      <w:r>
+        <w:rPr>
+          <w:rFonts w:ascii="Times New Roman" w:hAnsi="Times New Roman" w:cs="Times New Roman"/>
+          <w:color w:val="93C763"/>
+          <w:kern w:val="0"/>
+          <w:sz w:val="36"/>
+          <w:szCs w:val="36"/>
+          <w:highlight w:val="black"/>
+        </w:rPr>
+        <w:t>const</w:t>
+      </w:r>
+    </w:p>
+    <w:p>
+      <w:pPr>
+        <w:autoSpaceDE w:val="0"/>
+        <w:autoSpaceDN w:val="0"/>
+        <w:adjustRightInd w:val="0"/>
+        <w:jc w:val="left"/>
+        <w:rPr>
+          <w:rFonts w:ascii="Times New Roman" w:hAnsi="Times New Roman" w:cs="Times New Roman"/>
+          <w:color w:val="F1F2F3"/>
+          <w:kern w:val="0"/>
+          <w:sz w:val="36"/>
+          <w:szCs w:val="36"/>
+          <w:highlight w:val="black"/>
+        </w:rPr>
+      </w:pPr>
+      <w:r>
+        <w:rPr>
+          <w:rFonts w:ascii="Times New Roman" w:hAnsi="Times New Roman" w:cs="Times New Roman"/>
+          <w:color w:val="F1F2F3"/>
+          <w:kern w:val="0"/>
+          <w:sz w:val="36"/>
+          <w:szCs w:val="36"/>
+          <w:highlight w:val="black"/>
+        </w:rPr>
+        <w:t xml:space="preserve">    </w:t>
+      </w:r>
+      <w:r>
+        <w:rPr>
+          <w:rFonts w:ascii="Times New Roman" w:hAnsi="Times New Roman" w:cs="Times New Roman"/>
+          <w:color w:val="E8E2B7"/>
+          <w:kern w:val="0"/>
+          <w:sz w:val="36"/>
+          <w:szCs w:val="36"/>
+          <w:highlight w:val="black"/>
+        </w:rPr>
+        <w:t>{</w:t>
+      </w:r>
+    </w:p>
+    <w:p>
+      <w:pPr>
+        <w:autoSpaceDE w:val="0"/>
+        <w:autoSpaceDN w:val="0"/>
+        <w:adjustRightInd w:val="0"/>
+        <w:jc w:val="left"/>
+        <w:rPr>
+          <w:rFonts w:ascii="Times New Roman" w:hAnsi="Times New Roman" w:cs="Times New Roman"/>
+          <w:color w:val="F1F2F3"/>
+          <w:kern w:val="0"/>
+          <w:sz w:val="36"/>
+          <w:szCs w:val="36"/>
+          <w:highlight w:val="black"/>
+        </w:rPr>
+      </w:pPr>
+      <w:r>
+        <w:rPr>
+          <w:rFonts w:ascii="Times New Roman" w:hAnsi="Times New Roman" w:cs="Times New Roman"/>
+          <w:color w:val="F1F2F3"/>
+          <w:kern w:val="0"/>
+          <w:sz w:val="36"/>
+          <w:szCs w:val="36"/>
+          <w:highlight w:val="black"/>
+        </w:rPr>
+        <w:t xml:space="preserve">        </w:t>
+      </w:r>
+      <w:r>
+        <w:rPr>
+          <w:rFonts w:ascii="Times New Roman" w:hAnsi="Times New Roman" w:cs="Times New Roman"/>
+          <w:color w:val="93C763"/>
+          <w:kern w:val="0"/>
+          <w:sz w:val="36"/>
+          <w:szCs w:val="36"/>
+          <w:highlight w:val="black"/>
+        </w:rPr>
+        <w:t>return</w:t>
+      </w:r>
+      <w:r>
+        <w:rPr>
+          <w:rFonts w:ascii="Times New Roman" w:hAnsi="Times New Roman" w:cs="Times New Roman"/>
+          <w:color w:val="F1F2F3"/>
+          <w:kern w:val="0"/>
+          <w:sz w:val="36"/>
+          <w:szCs w:val="36"/>
+          <w:highlight w:val="black"/>
+        </w:rPr>
+        <w:t xml:space="preserve"> </w:t>
+      </w:r>
+      <w:r>
+        <w:rPr>
+          <w:rFonts w:ascii="Times New Roman" w:hAnsi="Times New Roman" w:cs="Times New Roman"/>
+          <w:color w:val="FFD700"/>
+          <w:kern w:val="0"/>
+          <w:sz w:val="36"/>
+          <w:szCs w:val="36"/>
+          <w:highlight w:val="black"/>
+        </w:rPr>
+        <w:t>std</w:t>
+      </w:r>
+      <w:r>
+        <w:rPr>
+          <w:rFonts w:ascii="Times New Roman" w:hAnsi="Times New Roman" w:cs="Times New Roman"/>
+          <w:color w:val="E8E2B7"/>
+          <w:kern w:val="0"/>
+          <w:sz w:val="36"/>
+          <w:szCs w:val="36"/>
+          <w:highlight w:val="black"/>
+        </w:rPr>
+        <w:t>::</w:t>
+      </w:r>
+      <w:r>
+        <w:rPr>
+          <w:rFonts w:ascii="Times New Roman" w:hAnsi="Times New Roman" w:cs="Times New Roman"/>
+          <w:i/>
+          <w:iCs/>
+          <w:color w:val="FF8000"/>
+          <w:kern w:val="0"/>
+          <w:sz w:val="36"/>
+          <w:szCs w:val="36"/>
+          <w:highlight w:val="black"/>
+        </w:rPr>
+        <w:t>pow</w:t>
+      </w:r>
+      <w:r>
+        <w:rPr>
+          <w:rFonts w:ascii="Times New Roman" w:hAnsi="Times New Roman" w:cs="Times New Roman"/>
+          <w:color w:val="E8E2B7"/>
+          <w:kern w:val="0"/>
+          <w:sz w:val="36"/>
+          <w:szCs w:val="36"/>
+          <w:highlight w:val="black"/>
+        </w:rPr>
+        <w:t>(</w:t>
+      </w:r>
+      <w:r>
+        <w:rPr>
+          <w:rFonts w:ascii="Times New Roman" w:hAnsi="Times New Roman" w:cs="Times New Roman"/>
+          <w:color w:val="BDB76B"/>
+          <w:kern w:val="0"/>
+          <w:sz w:val="36"/>
+          <w:szCs w:val="36"/>
+          <w:highlight w:val="black"/>
+        </w:rPr>
+        <w:t>base</w:t>
+      </w:r>
+      <w:r>
+        <w:rPr>
+          <w:rFonts w:ascii="Times New Roman" w:hAnsi="Times New Roman" w:cs="Times New Roman"/>
+          <w:color w:val="E8E2B7"/>
+          <w:kern w:val="0"/>
+          <w:sz w:val="36"/>
+          <w:szCs w:val="36"/>
+          <w:highlight w:val="black"/>
+        </w:rPr>
+        <w:t>,</w:t>
+      </w:r>
+      <w:r>
+        <w:rPr>
+          <w:rFonts w:ascii="Times New Roman" w:hAnsi="Times New Roman" w:cs="Times New Roman"/>
+          <w:color w:val="F1F2F3"/>
+          <w:kern w:val="0"/>
+          <w:sz w:val="36"/>
+          <w:szCs w:val="36"/>
+          <w:highlight w:val="black"/>
+        </w:rPr>
+        <w:t xml:space="preserve"> </w:t>
+      </w:r>
+      <w:r>
+        <w:rPr>
+          <w:rFonts w:ascii="Times New Roman" w:hAnsi="Times New Roman" w:cs="Times New Roman"/>
+          <w:color w:val="BDB76B"/>
+          <w:kern w:val="0"/>
+          <w:sz w:val="36"/>
+          <w:szCs w:val="36"/>
+          <w:highlight w:val="black"/>
+        </w:rPr>
+        <w:t>exp</w:t>
+      </w:r>
+      <w:r>
+        <w:rPr>
+          <w:rFonts w:ascii="Times New Roman" w:hAnsi="Times New Roman" w:cs="Times New Roman"/>
+          <w:color w:val="E8E2B7"/>
+          <w:kern w:val="0"/>
+          <w:sz w:val="36"/>
+          <w:szCs w:val="36"/>
+          <w:highlight w:val="black"/>
+        </w:rPr>
+        <w:t>);</w:t>
+      </w:r>
+    </w:p>
+    <w:p>
+      <w:pPr>
+        <w:autoSpaceDE w:val="0"/>
+        <w:autoSpaceDN w:val="0"/>
+        <w:adjustRightInd w:val="0"/>
+        <w:jc w:val="left"/>
+        <w:rPr>
+          <w:rFonts w:ascii="Times New Roman" w:hAnsi="Times New Roman" w:cs="Times New Roman"/>
+          <w:color w:val="F1F2F3"/>
+          <w:kern w:val="0"/>
+          <w:sz w:val="36"/>
+          <w:szCs w:val="36"/>
+          <w:highlight w:val="black"/>
+        </w:rPr>
+      </w:pPr>
+      <w:r>
+        <w:rPr>
+          <w:rFonts w:ascii="Times New Roman" w:hAnsi="Times New Roman" w:cs="Times New Roman"/>
+          <w:color w:val="F1F2F3"/>
+          <w:kern w:val="0"/>
+          <w:sz w:val="36"/>
+          <w:szCs w:val="36"/>
+          <w:highlight w:val="black"/>
+        </w:rPr>
+        <w:t xml:space="preserve">    </w:t>
+      </w:r>
+      <w:r>
+        <w:rPr>
+          <w:rFonts w:ascii="Times New Roman" w:hAnsi="Times New Roman" w:cs="Times New Roman"/>
+          <w:color w:val="E8E2B7"/>
+          <w:kern w:val="0"/>
+          <w:sz w:val="36"/>
+          <w:szCs w:val="36"/>
+          <w:highlight w:val="black"/>
+        </w:rPr>
+        <w:t>}</w:t>
+      </w:r>
+    </w:p>
+    <w:p>
+      <w:pPr>
+        <w:spacing w:line="400" w:lineRule="exact"/>
+        <w:rPr>
+          <w:rFonts w:ascii="Times New Roman" w:hAnsi="Times New Roman" w:cs="Times New Roman" w:hint="eastAsia"/>
+          <w:color w:val="E8E2B7"/>
+          <w:kern w:val="0"/>
+          <w:sz w:val="36"/>
+          <w:szCs w:val="36"/>
+        </w:rPr>
+      </w:pPr>
+      <w:r>
+        <w:rPr>
+          <w:rFonts w:ascii="Times New Roman" w:hAnsi="Times New Roman" w:cs="Times New Roman"/>
+          <w:color w:val="E8E2B7"/>
+          <w:kern w:val="0"/>
+          <w:sz w:val="36"/>
+          <w:szCs w:val="36"/>
+          <w:highlight w:val="black"/>
+        </w:rPr>
+        <w:t>};</w:t>
+      </w:r>
+    </w:p>
+    <w:p>
+      <w:pPr>
+        <w:spacing w:line="400" w:lineRule="exact"/>
+        <w:rPr>
+          <w:rFonts w:ascii="Times New Roman" w:hAnsi="Times New Roman" w:cs="Times New Roman" w:hint="eastAsia"/>
+          <w:color w:val="E8E2B7"/>
+          <w:kern w:val="0"/>
+          <w:sz w:val="36"/>
+          <w:szCs w:val="36"/>
+        </w:rPr>
+      </w:pPr>
+    </w:p>
+    <w:p>
+      <w:pPr>
+        <w:autoSpaceDE w:val="0"/>
+        <w:autoSpaceDN w:val="0"/>
+        <w:adjustRightInd w:val="0"/>
+        <w:jc w:val="left"/>
+        <w:rPr>
+          <w:rFonts w:ascii="Times New Roman" w:hAnsi="Times New Roman" w:cs="Times New Roman"/>
+          <w:color w:val="F1F2F3"/>
+          <w:kern w:val="0"/>
+          <w:sz w:val="36"/>
+          <w:szCs w:val="36"/>
+          <w:highlight w:val="black"/>
+        </w:rPr>
+      </w:pPr>
+      <w:r>
+        <w:rPr>
+          <w:rFonts w:ascii="Times New Roman" w:hAnsi="Times New Roman" w:cs="Times New Roman"/>
+          <w:color w:val="F1F2F3"/>
+          <w:kern w:val="0"/>
+          <w:sz w:val="36"/>
+          <w:szCs w:val="36"/>
+          <w:highlight w:val="black"/>
+        </w:rPr>
+        <w:t xml:space="preserve">    </w:t>
+      </w:r>
+      <w:r>
+        <w:rPr>
+          <w:rFonts w:ascii="Times New Roman" w:hAnsi="Times New Roman" w:cs="Times New Roman"/>
+          <w:i/>
+          <w:iCs/>
+          <w:color w:val="FFD700"/>
+          <w:kern w:val="0"/>
+          <w:sz w:val="36"/>
+          <w:szCs w:val="36"/>
+          <w:highlight w:val="black"/>
+        </w:rPr>
+        <w:t>vector</w:t>
+      </w:r>
+      <w:r>
+        <w:rPr>
+          <w:rFonts w:ascii="Times New Roman" w:hAnsi="Times New Roman" w:cs="Times New Roman"/>
+          <w:color w:val="E8E2B7"/>
+          <w:kern w:val="0"/>
+          <w:sz w:val="36"/>
+          <w:szCs w:val="36"/>
+          <w:highlight w:val="black"/>
+        </w:rPr>
+        <w:t>&lt;</w:t>
+      </w:r>
+      <w:r>
+        <w:rPr>
+          <w:rFonts w:ascii="Times New Roman" w:hAnsi="Times New Roman" w:cs="Times New Roman"/>
+          <w:color w:val="93C763"/>
+          <w:kern w:val="0"/>
+          <w:sz w:val="36"/>
+          <w:szCs w:val="36"/>
+          <w:highlight w:val="black"/>
+        </w:rPr>
+        <w:t>int</w:t>
+      </w:r>
+      <w:r>
+        <w:rPr>
+          <w:rFonts w:ascii="Times New Roman" w:hAnsi="Times New Roman" w:cs="Times New Roman"/>
+          <w:color w:val="E8E2B7"/>
+          <w:kern w:val="0"/>
+          <w:sz w:val="36"/>
+          <w:szCs w:val="36"/>
+          <w:highlight w:val="black"/>
+        </w:rPr>
+        <w:t>&gt;</w:t>
+      </w:r>
+      <w:r>
+        <w:rPr>
+          <w:rFonts w:ascii="Times New Roman" w:hAnsi="Times New Roman" w:cs="Times New Roman"/>
+          <w:color w:val="F1F2F3"/>
+          <w:kern w:val="0"/>
+          <w:sz w:val="36"/>
+          <w:szCs w:val="36"/>
+          <w:highlight w:val="black"/>
+        </w:rPr>
+        <w:t xml:space="preserve"> </w:t>
+      </w:r>
+      <w:r>
+        <w:rPr>
+          <w:rFonts w:ascii="Times New Roman" w:hAnsi="Times New Roman" w:cs="Times New Roman"/>
+          <w:color w:val="BDB76B"/>
+          <w:kern w:val="0"/>
+          <w:sz w:val="36"/>
+          <w:szCs w:val="36"/>
+          <w:highlight w:val="black"/>
+        </w:rPr>
+        <w:t>coll</w:t>
+      </w:r>
+      <w:r>
+        <w:rPr>
+          <w:rFonts w:ascii="Times New Roman" w:hAnsi="Times New Roman" w:cs="Times New Roman"/>
+          <w:color w:val="F1F2F3"/>
+          <w:kern w:val="0"/>
+          <w:sz w:val="36"/>
+          <w:szCs w:val="36"/>
+          <w:highlight w:val="black"/>
+        </w:rPr>
+        <w:t xml:space="preserve"> </w:t>
+      </w:r>
+      <w:r>
+        <w:rPr>
+          <w:rFonts w:ascii="Times New Roman" w:hAnsi="Times New Roman" w:cs="Times New Roman"/>
+          <w:color w:val="E8E2B7"/>
+          <w:kern w:val="0"/>
+          <w:sz w:val="36"/>
+          <w:szCs w:val="36"/>
+          <w:highlight w:val="black"/>
+        </w:rPr>
+        <w:t>=</w:t>
+      </w:r>
+      <w:r>
+        <w:rPr>
+          <w:rFonts w:ascii="Times New Roman" w:hAnsi="Times New Roman" w:cs="Times New Roman"/>
+          <w:color w:val="F1F2F3"/>
+          <w:kern w:val="0"/>
+          <w:sz w:val="36"/>
+          <w:szCs w:val="36"/>
+          <w:highlight w:val="black"/>
+        </w:rPr>
+        <w:t xml:space="preserve"> </w:t>
+      </w:r>
+      <w:r>
+        <w:rPr>
+          <w:rFonts w:ascii="Times New Roman" w:hAnsi="Times New Roman" w:cs="Times New Roman"/>
+          <w:color w:val="E8E2B7"/>
+          <w:kern w:val="0"/>
+          <w:sz w:val="36"/>
+          <w:szCs w:val="36"/>
+          <w:highlight w:val="black"/>
+        </w:rPr>
+        <w:t>{</w:t>
+      </w:r>
+      <w:r>
+        <w:rPr>
+          <w:rFonts w:ascii="Times New Roman" w:hAnsi="Times New Roman" w:cs="Times New Roman"/>
+          <w:color w:val="F1F2F3"/>
+          <w:kern w:val="0"/>
+          <w:sz w:val="36"/>
+          <w:szCs w:val="36"/>
+          <w:highlight w:val="black"/>
+        </w:rPr>
+        <w:t xml:space="preserve"> </w:t>
+      </w:r>
+      <w:r>
+        <w:rPr>
+          <w:rFonts w:ascii="Times New Roman" w:hAnsi="Times New Roman" w:cs="Times New Roman"/>
+          <w:color w:val="FFCD22"/>
+          <w:kern w:val="0"/>
+          <w:sz w:val="36"/>
+          <w:szCs w:val="36"/>
+          <w:highlight w:val="black"/>
+        </w:rPr>
+        <w:t>1</w:t>
+      </w:r>
+      <w:r>
+        <w:rPr>
+          <w:rFonts w:ascii="Times New Roman" w:hAnsi="Times New Roman" w:cs="Times New Roman"/>
+          <w:color w:val="E8E2B7"/>
+          <w:kern w:val="0"/>
+          <w:sz w:val="36"/>
+          <w:szCs w:val="36"/>
+          <w:highlight w:val="black"/>
+        </w:rPr>
+        <w:t>,</w:t>
+      </w:r>
+      <w:r>
+        <w:rPr>
+          <w:rFonts w:ascii="Times New Roman" w:hAnsi="Times New Roman" w:cs="Times New Roman"/>
+          <w:color w:val="F1F2F3"/>
+          <w:kern w:val="0"/>
+          <w:sz w:val="36"/>
+          <w:szCs w:val="36"/>
+          <w:highlight w:val="black"/>
+        </w:rPr>
+        <w:t xml:space="preserve"> </w:t>
+      </w:r>
+      <w:r>
+        <w:rPr>
+          <w:rFonts w:ascii="Times New Roman" w:hAnsi="Times New Roman" w:cs="Times New Roman"/>
+          <w:color w:val="FFCD22"/>
+          <w:kern w:val="0"/>
+          <w:sz w:val="36"/>
+          <w:szCs w:val="36"/>
+          <w:highlight w:val="black"/>
+        </w:rPr>
+        <w:t>2</w:t>
+      </w:r>
+      <w:r>
+        <w:rPr>
+          <w:rFonts w:ascii="Times New Roman" w:hAnsi="Times New Roman" w:cs="Times New Roman"/>
+          <w:color w:val="E8E2B7"/>
+          <w:kern w:val="0"/>
+          <w:sz w:val="36"/>
+          <w:szCs w:val="36"/>
+          <w:highlight w:val="black"/>
+        </w:rPr>
+        <w:t>,</w:t>
+      </w:r>
+      <w:r>
+        <w:rPr>
+          <w:rFonts w:ascii="Times New Roman" w:hAnsi="Times New Roman" w:cs="Times New Roman"/>
+          <w:color w:val="F1F2F3"/>
+          <w:kern w:val="0"/>
+          <w:sz w:val="36"/>
+          <w:szCs w:val="36"/>
+          <w:highlight w:val="black"/>
+        </w:rPr>
+        <w:t xml:space="preserve"> </w:t>
+      </w:r>
+      <w:r>
+        <w:rPr>
+          <w:rFonts w:ascii="Times New Roman" w:hAnsi="Times New Roman" w:cs="Times New Roman"/>
+          <w:color w:val="FFCD22"/>
+          <w:kern w:val="0"/>
+          <w:sz w:val="36"/>
+          <w:szCs w:val="36"/>
+          <w:highlight w:val="black"/>
+        </w:rPr>
+        <w:t>3</w:t>
+      </w:r>
+      <w:r>
+        <w:rPr>
+          <w:rFonts w:ascii="Times New Roman" w:hAnsi="Times New Roman" w:cs="Times New Roman"/>
+          <w:color w:val="E8E2B7"/>
+          <w:kern w:val="0"/>
+          <w:sz w:val="36"/>
+          <w:szCs w:val="36"/>
+          <w:highlight w:val="black"/>
+        </w:rPr>
+        <w:t>,</w:t>
+      </w:r>
+      <w:r>
+        <w:rPr>
+          <w:rFonts w:ascii="Times New Roman" w:hAnsi="Times New Roman" w:cs="Times New Roman"/>
+          <w:color w:val="F1F2F3"/>
+          <w:kern w:val="0"/>
+          <w:sz w:val="36"/>
+          <w:szCs w:val="36"/>
+          <w:highlight w:val="black"/>
+        </w:rPr>
+        <w:t xml:space="preserve"> </w:t>
+      </w:r>
+      <w:r>
+        <w:rPr>
+          <w:rFonts w:ascii="Times New Roman" w:hAnsi="Times New Roman" w:cs="Times New Roman"/>
+          <w:color w:val="FFCD22"/>
+          <w:kern w:val="0"/>
+          <w:sz w:val="36"/>
+          <w:szCs w:val="36"/>
+          <w:highlight w:val="black"/>
+        </w:rPr>
+        <w:t>4</w:t>
+      </w:r>
+      <w:r>
+        <w:rPr>
+          <w:rFonts w:ascii="Times New Roman" w:hAnsi="Times New Roman" w:cs="Times New Roman"/>
+          <w:color w:val="E8E2B7"/>
+          <w:kern w:val="0"/>
+          <w:sz w:val="36"/>
+          <w:szCs w:val="36"/>
+          <w:highlight w:val="black"/>
+        </w:rPr>
+        <w:t>,</w:t>
+      </w:r>
+      <w:r>
+        <w:rPr>
+          <w:rFonts w:ascii="Times New Roman" w:hAnsi="Times New Roman" w:cs="Times New Roman"/>
+          <w:color w:val="F1F2F3"/>
+          <w:kern w:val="0"/>
+          <w:sz w:val="36"/>
+          <w:szCs w:val="36"/>
+          <w:highlight w:val="black"/>
+        </w:rPr>
+        <w:t xml:space="preserve"> </w:t>
+      </w:r>
+      <w:r>
+        <w:rPr>
+          <w:rFonts w:ascii="Times New Roman" w:hAnsi="Times New Roman" w:cs="Times New Roman"/>
+          <w:color w:val="FFCD22"/>
+          <w:kern w:val="0"/>
+          <w:sz w:val="36"/>
+          <w:szCs w:val="36"/>
+          <w:highlight w:val="black"/>
+        </w:rPr>
+        <w:t>5</w:t>
+      </w:r>
+      <w:r>
+        <w:rPr>
+          <w:rFonts w:ascii="Times New Roman" w:hAnsi="Times New Roman" w:cs="Times New Roman"/>
+          <w:color w:val="E8E2B7"/>
+          <w:kern w:val="0"/>
+          <w:sz w:val="36"/>
+          <w:szCs w:val="36"/>
+          <w:highlight w:val="black"/>
+        </w:rPr>
+        <w:t>,</w:t>
+      </w:r>
+      <w:r>
+        <w:rPr>
+          <w:rFonts w:ascii="Times New Roman" w:hAnsi="Times New Roman" w:cs="Times New Roman"/>
+          <w:color w:val="F1F2F3"/>
+          <w:kern w:val="0"/>
+          <w:sz w:val="36"/>
+          <w:szCs w:val="36"/>
+          <w:highlight w:val="black"/>
+        </w:rPr>
+        <w:t xml:space="preserve"> </w:t>
+      </w:r>
+      <w:r>
+        <w:rPr>
+          <w:rFonts w:ascii="Times New Roman" w:hAnsi="Times New Roman" w:cs="Times New Roman"/>
+          <w:color w:val="FFCD22"/>
+          <w:kern w:val="0"/>
+          <w:sz w:val="36"/>
+          <w:szCs w:val="36"/>
+          <w:highlight w:val="black"/>
+        </w:rPr>
+        <w:t>6</w:t>
+      </w:r>
+      <w:r>
+        <w:rPr>
+          <w:rFonts w:ascii="Times New Roman" w:hAnsi="Times New Roman" w:cs="Times New Roman"/>
+          <w:color w:val="E8E2B7"/>
+          <w:kern w:val="0"/>
+          <w:sz w:val="36"/>
+          <w:szCs w:val="36"/>
+          <w:highlight w:val="black"/>
+        </w:rPr>
+        <w:t>,</w:t>
+      </w:r>
+      <w:r>
+        <w:rPr>
+          <w:rFonts w:ascii="Times New Roman" w:hAnsi="Times New Roman" w:cs="Times New Roman"/>
+          <w:color w:val="F1F2F3"/>
+          <w:kern w:val="0"/>
+          <w:sz w:val="36"/>
+          <w:szCs w:val="36"/>
+          <w:highlight w:val="black"/>
+        </w:rPr>
+        <w:t xml:space="preserve"> </w:t>
+      </w:r>
+      <w:r>
+        <w:rPr>
+          <w:rFonts w:ascii="Times New Roman" w:hAnsi="Times New Roman" w:cs="Times New Roman"/>
+          <w:color w:val="FFCD22"/>
+          <w:kern w:val="0"/>
+          <w:sz w:val="36"/>
+          <w:szCs w:val="36"/>
+          <w:highlight w:val="black"/>
+        </w:rPr>
+        <w:t>7</w:t>
+      </w:r>
+      <w:r>
+        <w:rPr>
+          <w:rFonts w:ascii="Times New Roman" w:hAnsi="Times New Roman" w:cs="Times New Roman"/>
+          <w:color w:val="E8E2B7"/>
+          <w:kern w:val="0"/>
+          <w:sz w:val="36"/>
+          <w:szCs w:val="36"/>
+          <w:highlight w:val="black"/>
+        </w:rPr>
+        <w:t>,</w:t>
+      </w:r>
+      <w:r>
+        <w:rPr>
+          <w:rFonts w:ascii="Times New Roman" w:hAnsi="Times New Roman" w:cs="Times New Roman"/>
+          <w:color w:val="F1F2F3"/>
+          <w:kern w:val="0"/>
+          <w:sz w:val="36"/>
+          <w:szCs w:val="36"/>
+          <w:highlight w:val="black"/>
+        </w:rPr>
+        <w:t xml:space="preserve"> </w:t>
+      </w:r>
+      <w:r>
+        <w:rPr>
+          <w:rFonts w:ascii="Times New Roman" w:hAnsi="Times New Roman" w:cs="Times New Roman"/>
+          <w:color w:val="FFCD22"/>
+          <w:kern w:val="0"/>
+          <w:sz w:val="36"/>
+          <w:szCs w:val="36"/>
+          <w:highlight w:val="black"/>
+        </w:rPr>
+        <w:t>8</w:t>
+      </w:r>
+      <w:r>
+        <w:rPr>
+          <w:rFonts w:ascii="Times New Roman" w:hAnsi="Times New Roman" w:cs="Times New Roman"/>
+          <w:color w:val="E8E2B7"/>
+          <w:kern w:val="0"/>
+          <w:sz w:val="36"/>
+          <w:szCs w:val="36"/>
+          <w:highlight w:val="black"/>
+        </w:rPr>
+        <w:t>,</w:t>
+      </w:r>
+      <w:r>
+        <w:rPr>
+          <w:rFonts w:ascii="Times New Roman" w:hAnsi="Times New Roman" w:cs="Times New Roman"/>
+          <w:color w:val="F1F2F3"/>
+          <w:kern w:val="0"/>
+          <w:sz w:val="36"/>
+          <w:szCs w:val="36"/>
+          <w:highlight w:val="black"/>
+        </w:rPr>
+        <w:t xml:space="preserve"> </w:t>
+      </w:r>
+      <w:r>
+        <w:rPr>
+          <w:rFonts w:ascii="Times New Roman" w:hAnsi="Times New Roman" w:cs="Times New Roman"/>
+          <w:color w:val="FFCD22"/>
+          <w:kern w:val="0"/>
+          <w:sz w:val="36"/>
+          <w:szCs w:val="36"/>
+          <w:highlight w:val="black"/>
+        </w:rPr>
+        <w:t>9</w:t>
+      </w:r>
+      <w:r>
+        <w:rPr>
+          <w:rFonts w:ascii="Times New Roman" w:hAnsi="Times New Roman" w:cs="Times New Roman"/>
+          <w:color w:val="F1F2F3"/>
+          <w:kern w:val="0"/>
+          <w:sz w:val="36"/>
+          <w:szCs w:val="36"/>
+          <w:highlight w:val="black"/>
+        </w:rPr>
+        <w:t xml:space="preserve"> </w:t>
+      </w:r>
+      <w:r>
+        <w:rPr>
+          <w:rFonts w:ascii="Times New Roman" w:hAnsi="Times New Roman" w:cs="Times New Roman"/>
+          <w:color w:val="E8E2B7"/>
+          <w:kern w:val="0"/>
+          <w:sz w:val="36"/>
+          <w:szCs w:val="36"/>
+          <w:highlight w:val="black"/>
+        </w:rPr>
+        <w:t>};</w:t>
+      </w:r>
+    </w:p>
+    <w:p>
+      <w:pPr>
+        <w:autoSpaceDE w:val="0"/>
+        <w:autoSpaceDN w:val="0"/>
+        <w:adjustRightInd w:val="0"/>
+        <w:jc w:val="left"/>
+        <w:rPr>
+          <w:rFonts w:ascii="Times New Roman" w:hAnsi="Times New Roman" w:cs="Times New Roman"/>
+          <w:color w:val="F1F2F3"/>
+          <w:kern w:val="0"/>
+          <w:sz w:val="36"/>
+          <w:szCs w:val="36"/>
+          <w:highlight w:val="black"/>
+        </w:rPr>
+      </w:pPr>
+      <w:r>
+        <w:rPr>
+          <w:rFonts w:ascii="Times New Roman" w:hAnsi="Times New Roman" w:cs="Times New Roman"/>
+          <w:color w:val="F1F2F3"/>
+          <w:kern w:val="0"/>
+          <w:sz w:val="36"/>
+          <w:szCs w:val="36"/>
+          <w:highlight w:val="black"/>
+        </w:rPr>
+        <w:t xml:space="preserve">    </w:t>
+      </w:r>
+      <w:r>
+        <w:rPr>
+          <w:rFonts w:ascii="Times New Roman" w:hAnsi="Times New Roman" w:cs="Times New Roman"/>
+          <w:color w:val="66747B"/>
+          <w:kern w:val="0"/>
+          <w:sz w:val="36"/>
+          <w:szCs w:val="36"/>
+          <w:highlight w:val="black"/>
+        </w:rPr>
+        <w:t xml:space="preserve">// </w:t>
+      </w:r>
+      <w:r>
+        <w:rPr>
+          <w:rFonts w:ascii="Times New Roman" w:hAnsi="Times New Roman" w:cs="Times New Roman"/>
+          <w:color w:val="66747B"/>
+          <w:kern w:val="0"/>
+          <w:sz w:val="36"/>
+          <w:szCs w:val="36"/>
+          <w:highlight w:val="black"/>
+        </w:rPr>
+        <w:t>用</w:t>
+      </w:r>
+      <w:r>
+        <w:rPr>
+          <w:rFonts w:ascii="Times New Roman" w:hAnsi="Times New Roman" w:cs="Times New Roman"/>
+          <w:color w:val="66747B"/>
+          <w:kern w:val="0"/>
+          <w:sz w:val="36"/>
+          <w:szCs w:val="36"/>
+          <w:highlight w:val="black"/>
+        </w:rPr>
+        <w:t>coll</w:t>
+      </w:r>
+      <w:r>
+        <w:rPr>
+          <w:rFonts w:ascii="Times New Roman" w:hAnsi="Times New Roman" w:cs="Times New Roman"/>
+          <w:color w:val="66747B"/>
+          <w:kern w:val="0"/>
+          <w:sz w:val="36"/>
+          <w:szCs w:val="36"/>
+          <w:highlight w:val="black"/>
+        </w:rPr>
+        <w:t>中的元素作为幂，底数为</w:t>
+      </w:r>
+      <w:r>
+        <w:rPr>
+          <w:rFonts w:ascii="Times New Roman" w:hAnsi="Times New Roman" w:cs="Times New Roman"/>
+          <w:color w:val="66747B"/>
+          <w:kern w:val="0"/>
+          <w:sz w:val="36"/>
+          <w:szCs w:val="36"/>
+          <w:highlight w:val="black"/>
+        </w:rPr>
+        <w:t>3</w:t>
+      </w:r>
+    </w:p>
+    <w:p>
+      <w:pPr>
+        <w:autoSpaceDE w:val="0"/>
+        <w:autoSpaceDN w:val="0"/>
+        <w:adjustRightInd w:val="0"/>
+        <w:jc w:val="left"/>
+        <w:rPr>
+          <w:rFonts w:ascii="Times New Roman" w:hAnsi="Times New Roman" w:cs="Times New Roman"/>
+          <w:color w:val="F1F2F3"/>
+          <w:kern w:val="0"/>
+          <w:sz w:val="36"/>
+          <w:szCs w:val="36"/>
+          <w:highlight w:val="black"/>
+        </w:rPr>
+      </w:pPr>
+      <w:r>
+        <w:rPr>
+          <w:rFonts w:ascii="Times New Roman" w:hAnsi="Times New Roman" w:cs="Times New Roman"/>
+          <w:color w:val="F1F2F3"/>
+          <w:kern w:val="0"/>
+          <w:sz w:val="36"/>
+          <w:szCs w:val="36"/>
+          <w:highlight w:val="black"/>
+        </w:rPr>
+        <w:t xml:space="preserve">    </w:t>
+      </w:r>
+      <w:r>
+        <w:rPr>
+          <w:rFonts w:ascii="Times New Roman" w:hAnsi="Times New Roman" w:cs="Times New Roman"/>
+          <w:i/>
+          <w:iCs/>
+          <w:color w:val="FF8000"/>
+          <w:kern w:val="0"/>
+          <w:sz w:val="36"/>
+          <w:szCs w:val="36"/>
+          <w:highlight w:val="black"/>
+        </w:rPr>
+        <w:t>transform</w:t>
+      </w:r>
+      <w:r>
+        <w:rPr>
+          <w:rFonts w:ascii="Times New Roman" w:hAnsi="Times New Roman" w:cs="Times New Roman"/>
+          <w:color w:val="E8E2B7"/>
+          <w:kern w:val="0"/>
+          <w:sz w:val="36"/>
+          <w:szCs w:val="36"/>
+          <w:highlight w:val="black"/>
+        </w:rPr>
+        <w:t>(</w:t>
+      </w:r>
+      <w:r>
+        <w:rPr>
+          <w:rFonts w:ascii="Times New Roman" w:hAnsi="Times New Roman" w:cs="Times New Roman"/>
+          <w:color w:val="BDB76B"/>
+          <w:kern w:val="0"/>
+          <w:sz w:val="36"/>
+          <w:szCs w:val="36"/>
+          <w:highlight w:val="black"/>
+        </w:rPr>
+        <w:t>coll</w:t>
+      </w:r>
+      <w:r>
+        <w:rPr>
+          <w:rFonts w:ascii="Times New Roman" w:hAnsi="Times New Roman" w:cs="Times New Roman"/>
+          <w:color w:val="E8E2B7"/>
+          <w:kern w:val="0"/>
+          <w:sz w:val="36"/>
+          <w:szCs w:val="36"/>
+          <w:highlight w:val="black"/>
+        </w:rPr>
+        <w:t>.</w:t>
+      </w:r>
+      <w:r>
+        <w:rPr>
+          <w:rFonts w:ascii="Times New Roman" w:hAnsi="Times New Roman" w:cs="Times New Roman"/>
+          <w:i/>
+          <w:iCs/>
+          <w:color w:val="FF8000"/>
+          <w:kern w:val="0"/>
+          <w:sz w:val="36"/>
+          <w:szCs w:val="36"/>
+          <w:highlight w:val="black"/>
+        </w:rPr>
+        <w:t>begin</w:t>
+      </w:r>
+      <w:r>
+        <w:rPr>
+          <w:rFonts w:ascii="Times New Roman" w:hAnsi="Times New Roman" w:cs="Times New Roman"/>
+          <w:color w:val="E8E2B7"/>
+          <w:kern w:val="0"/>
+          <w:sz w:val="36"/>
+          <w:szCs w:val="36"/>
+          <w:highlight w:val="black"/>
+        </w:rPr>
+        <w:t>(),</w:t>
+      </w:r>
+      <w:r>
+        <w:rPr>
+          <w:rFonts w:ascii="Times New Roman" w:hAnsi="Times New Roman" w:cs="Times New Roman"/>
+          <w:color w:val="F1F2F3"/>
+          <w:kern w:val="0"/>
+          <w:sz w:val="36"/>
+          <w:szCs w:val="36"/>
+          <w:highlight w:val="black"/>
+        </w:rPr>
+        <w:t xml:space="preserve"> </w:t>
+      </w:r>
+      <w:r>
+        <w:rPr>
+          <w:rFonts w:ascii="Times New Roman" w:hAnsi="Times New Roman" w:cs="Times New Roman"/>
+          <w:color w:val="BDB76B"/>
+          <w:kern w:val="0"/>
+          <w:sz w:val="36"/>
+          <w:szCs w:val="36"/>
+          <w:highlight w:val="black"/>
+        </w:rPr>
+        <w:t>coll</w:t>
+      </w:r>
+      <w:r>
+        <w:rPr>
+          <w:rFonts w:ascii="Times New Roman" w:hAnsi="Times New Roman" w:cs="Times New Roman"/>
+          <w:color w:val="E8E2B7"/>
+          <w:kern w:val="0"/>
+          <w:sz w:val="36"/>
+          <w:szCs w:val="36"/>
+          <w:highlight w:val="black"/>
+        </w:rPr>
+        <w:t>.</w:t>
+      </w:r>
+      <w:r>
+        <w:rPr>
+          <w:rFonts w:ascii="Times New Roman" w:hAnsi="Times New Roman" w:cs="Times New Roman"/>
+          <w:i/>
+          <w:iCs/>
+          <w:color w:val="FF8000"/>
+          <w:kern w:val="0"/>
+          <w:sz w:val="36"/>
+          <w:szCs w:val="36"/>
+          <w:highlight w:val="black"/>
+        </w:rPr>
+        <w:t>end</w:t>
+      </w:r>
+      <w:r>
+        <w:rPr>
+          <w:rFonts w:ascii="Times New Roman" w:hAnsi="Times New Roman" w:cs="Times New Roman"/>
+          <w:color w:val="E8E2B7"/>
+          <w:kern w:val="0"/>
+          <w:sz w:val="36"/>
+          <w:szCs w:val="36"/>
+          <w:highlight w:val="black"/>
+        </w:rPr>
+        <w:t>(),</w:t>
+      </w:r>
+      <w:r>
+        <w:rPr>
+          <w:rFonts w:ascii="Times New Roman" w:hAnsi="Times New Roman" w:cs="Times New Roman"/>
+          <w:color w:val="F1F2F3"/>
+          <w:kern w:val="0"/>
+          <w:sz w:val="36"/>
+          <w:szCs w:val="36"/>
+          <w:highlight w:val="black"/>
+        </w:rPr>
+        <w:t xml:space="preserve">  </w:t>
+      </w:r>
+      <w:r>
+        <w:rPr>
+          <w:rFonts w:ascii="Times New Roman" w:hAnsi="Times New Roman" w:cs="Times New Roman"/>
+          <w:color w:val="66747B"/>
+          <w:kern w:val="0"/>
+          <w:sz w:val="36"/>
+          <w:szCs w:val="36"/>
+          <w:highlight w:val="black"/>
+        </w:rPr>
+        <w:t>// source</w:t>
+      </w:r>
+    </w:p>
+    <w:p>
+      <w:pPr>
+        <w:autoSpaceDE w:val="0"/>
+        <w:autoSpaceDN w:val="0"/>
+        <w:adjustRightInd w:val="0"/>
+        <w:jc w:val="left"/>
+        <w:rPr>
+          <w:rFonts w:ascii="Times New Roman" w:hAnsi="Times New Roman" w:cs="Times New Roman"/>
+          <w:color w:val="F1F2F3"/>
+          <w:kern w:val="0"/>
+          <w:sz w:val="36"/>
+          <w:szCs w:val="36"/>
+          <w:highlight w:val="black"/>
+        </w:rPr>
+      </w:pPr>
+      <w:r>
+        <w:rPr>
+          <w:rFonts w:ascii="Times New Roman" w:hAnsi="Times New Roman" w:cs="Times New Roman"/>
+          <w:color w:val="F1F2F3"/>
+          <w:kern w:val="0"/>
+          <w:sz w:val="36"/>
+          <w:szCs w:val="36"/>
+          <w:highlight w:val="black"/>
+        </w:rPr>
+        <w:t xml:space="preserve">        </w:t>
+      </w:r>
+      <w:r>
+        <w:rPr>
+          <w:rFonts w:ascii="Times New Roman" w:hAnsi="Times New Roman" w:cs="Times New Roman"/>
+          <w:i/>
+          <w:iCs/>
+          <w:color w:val="FFD700"/>
+          <w:kern w:val="0"/>
+          <w:sz w:val="36"/>
+          <w:szCs w:val="36"/>
+          <w:highlight w:val="black"/>
+        </w:rPr>
+        <w:t>ostream_iterator</w:t>
+      </w:r>
+      <w:r>
+        <w:rPr>
+          <w:rFonts w:ascii="Times New Roman" w:hAnsi="Times New Roman" w:cs="Times New Roman"/>
+          <w:color w:val="E8E2B7"/>
+          <w:kern w:val="0"/>
+          <w:sz w:val="36"/>
+          <w:szCs w:val="36"/>
+          <w:highlight w:val="black"/>
+        </w:rPr>
+        <w:t>&lt;</w:t>
+      </w:r>
+      <w:r>
+        <w:rPr>
+          <w:rFonts w:ascii="Times New Roman" w:hAnsi="Times New Roman" w:cs="Times New Roman"/>
+          <w:color w:val="93C763"/>
+          <w:kern w:val="0"/>
+          <w:sz w:val="36"/>
+          <w:szCs w:val="36"/>
+          <w:highlight w:val="black"/>
+        </w:rPr>
+        <w:t>float</w:t>
+      </w:r>
+      <w:r>
+        <w:rPr>
+          <w:rFonts w:ascii="Times New Roman" w:hAnsi="Times New Roman" w:cs="Times New Roman"/>
+          <w:color w:val="E8E2B7"/>
+          <w:kern w:val="0"/>
+          <w:sz w:val="36"/>
+          <w:szCs w:val="36"/>
+          <w:highlight w:val="black"/>
+        </w:rPr>
+        <w:t>&gt;(</w:t>
+      </w:r>
+      <w:r>
+        <w:rPr>
+          <w:rFonts w:ascii="Times New Roman" w:hAnsi="Times New Roman" w:cs="Times New Roman"/>
+          <w:i/>
+          <w:iCs/>
+          <w:color w:val="BDB76B"/>
+          <w:kern w:val="0"/>
+          <w:sz w:val="36"/>
+          <w:szCs w:val="36"/>
+          <w:highlight w:val="black"/>
+        </w:rPr>
+        <w:t>cout</w:t>
+      </w:r>
+      <w:r>
+        <w:rPr>
+          <w:rFonts w:ascii="Times New Roman" w:hAnsi="Times New Roman" w:cs="Times New Roman"/>
+          <w:color w:val="E8E2B7"/>
+          <w:kern w:val="0"/>
+          <w:sz w:val="36"/>
+          <w:szCs w:val="36"/>
+          <w:highlight w:val="black"/>
+        </w:rPr>
+        <w:t>,</w:t>
+      </w:r>
+      <w:r>
+        <w:rPr>
+          <w:rFonts w:ascii="Times New Roman" w:hAnsi="Times New Roman" w:cs="Times New Roman"/>
+          <w:color w:val="F1F2F3"/>
+          <w:kern w:val="0"/>
+          <w:sz w:val="36"/>
+          <w:szCs w:val="36"/>
+          <w:highlight w:val="black"/>
+        </w:rPr>
+        <w:t xml:space="preserve"> </w:t>
+      </w:r>
+      <w:r>
+        <w:rPr>
+          <w:rFonts w:ascii="Times New Roman" w:hAnsi="Times New Roman" w:cs="Times New Roman"/>
+          <w:color w:val="EC7600"/>
+          <w:kern w:val="0"/>
+          <w:sz w:val="36"/>
+          <w:szCs w:val="36"/>
+          <w:highlight w:val="black"/>
+        </w:rPr>
+        <w:t>" "</w:t>
+      </w:r>
+      <w:r>
+        <w:rPr>
+          <w:rFonts w:ascii="Times New Roman" w:hAnsi="Times New Roman" w:cs="Times New Roman"/>
+          <w:color w:val="E8E2B7"/>
+          <w:kern w:val="0"/>
+          <w:sz w:val="36"/>
+          <w:szCs w:val="36"/>
+          <w:highlight w:val="black"/>
+        </w:rPr>
+        <w:t>),</w:t>
+      </w:r>
+      <w:r>
+        <w:rPr>
+          <w:rFonts w:ascii="Times New Roman" w:hAnsi="Times New Roman" w:cs="Times New Roman"/>
+          <w:color w:val="F1F2F3"/>
+          <w:kern w:val="0"/>
+          <w:sz w:val="36"/>
+          <w:szCs w:val="36"/>
+          <w:highlight w:val="black"/>
+        </w:rPr>
+        <w:t xml:space="preserve">   </w:t>
+      </w:r>
+      <w:r>
+        <w:rPr>
+          <w:rFonts w:ascii="Times New Roman" w:hAnsi="Times New Roman" w:cs="Times New Roman"/>
+          <w:color w:val="66747B"/>
+          <w:kern w:val="0"/>
+          <w:sz w:val="36"/>
+          <w:szCs w:val="36"/>
+          <w:highlight w:val="black"/>
+        </w:rPr>
+        <w:t>// destination</w:t>
+      </w:r>
+    </w:p>
+    <w:p>
+      <w:pPr>
+        <w:autoSpaceDE w:val="0"/>
+        <w:autoSpaceDN w:val="0"/>
+        <w:adjustRightInd w:val="0"/>
+        <w:jc w:val="left"/>
+        <w:rPr>
+          <w:rFonts w:ascii="Times New Roman" w:hAnsi="Times New Roman" w:cs="Times New Roman"/>
+          <w:color w:val="F1F2F3"/>
+          <w:kern w:val="0"/>
+          <w:sz w:val="36"/>
+          <w:szCs w:val="36"/>
+          <w:highlight w:val="black"/>
+        </w:rPr>
+      </w:pPr>
+      <w:r>
+        <w:rPr>
+          <w:rFonts w:ascii="Times New Roman" w:hAnsi="Times New Roman" w:cs="Times New Roman"/>
+          <w:color w:val="F1F2F3"/>
+          <w:kern w:val="0"/>
+          <w:sz w:val="36"/>
+          <w:szCs w:val="36"/>
+          <w:highlight w:val="black"/>
+        </w:rPr>
+        <w:t xml:space="preserve">        </w:t>
+      </w:r>
+      <w:r>
+        <w:rPr>
+          <w:rFonts w:ascii="Times New Roman" w:hAnsi="Times New Roman" w:cs="Times New Roman"/>
+          <w:i/>
+          <w:iCs/>
+          <w:color w:val="FF8000"/>
+          <w:kern w:val="0"/>
+          <w:sz w:val="36"/>
+          <w:szCs w:val="36"/>
+          <w:highlight w:val="black"/>
+        </w:rPr>
+        <w:t>bind</w:t>
+      </w:r>
+      <w:r>
+        <w:rPr>
+          <w:rFonts w:ascii="Times New Roman" w:hAnsi="Times New Roman" w:cs="Times New Roman"/>
+          <w:color w:val="E8E2B7"/>
+          <w:kern w:val="0"/>
+          <w:sz w:val="36"/>
+          <w:szCs w:val="36"/>
+          <w:highlight w:val="black"/>
+        </w:rPr>
+        <w:t>(</w:t>
+      </w:r>
+      <w:r>
+        <w:rPr>
+          <w:rFonts w:ascii="Times New Roman" w:hAnsi="Times New Roman" w:cs="Times New Roman"/>
+          <w:color w:val="FFD700"/>
+          <w:kern w:val="0"/>
+          <w:sz w:val="36"/>
+          <w:szCs w:val="36"/>
+          <w:highlight w:val="black"/>
+        </w:rPr>
+        <w:t>fopow</w:t>
+      </w:r>
+      <w:r>
+        <w:rPr>
+          <w:rFonts w:ascii="Times New Roman" w:hAnsi="Times New Roman" w:cs="Times New Roman"/>
+          <w:color w:val="E8E2B7"/>
+          <w:kern w:val="0"/>
+          <w:sz w:val="36"/>
+          <w:szCs w:val="36"/>
+          <w:highlight w:val="black"/>
+        </w:rPr>
+        <w:t>&lt;</w:t>
+      </w:r>
+      <w:r>
+        <w:rPr>
+          <w:rFonts w:ascii="Times New Roman" w:hAnsi="Times New Roman" w:cs="Times New Roman"/>
+          <w:color w:val="93C763"/>
+          <w:kern w:val="0"/>
+          <w:sz w:val="36"/>
+          <w:szCs w:val="36"/>
+          <w:highlight w:val="black"/>
+        </w:rPr>
+        <w:t>float</w:t>
+      </w:r>
+      <w:r>
+        <w:rPr>
+          <w:rFonts w:ascii="Times New Roman" w:hAnsi="Times New Roman" w:cs="Times New Roman"/>
+          <w:color w:val="E8E2B7"/>
+          <w:kern w:val="0"/>
+          <w:sz w:val="36"/>
+          <w:szCs w:val="36"/>
+          <w:highlight w:val="black"/>
+        </w:rPr>
+        <w:t>,</w:t>
+      </w:r>
+      <w:r>
+        <w:rPr>
+          <w:rFonts w:ascii="Times New Roman" w:hAnsi="Times New Roman" w:cs="Times New Roman"/>
+          <w:color w:val="F1F2F3"/>
+          <w:kern w:val="0"/>
+          <w:sz w:val="36"/>
+          <w:szCs w:val="36"/>
+          <w:highlight w:val="black"/>
+        </w:rPr>
+        <w:t xml:space="preserve"> </w:t>
+      </w:r>
+      <w:r>
+        <w:rPr>
+          <w:rFonts w:ascii="Times New Roman" w:hAnsi="Times New Roman" w:cs="Times New Roman"/>
+          <w:color w:val="93C763"/>
+          <w:kern w:val="0"/>
+          <w:sz w:val="36"/>
+          <w:szCs w:val="36"/>
+          <w:highlight w:val="black"/>
+        </w:rPr>
+        <w:t>int</w:t>
+      </w:r>
+      <w:r>
+        <w:rPr>
+          <w:rFonts w:ascii="Times New Roman" w:hAnsi="Times New Roman" w:cs="Times New Roman"/>
+          <w:color w:val="E8E2B7"/>
+          <w:kern w:val="0"/>
+          <w:sz w:val="36"/>
+          <w:szCs w:val="36"/>
+          <w:highlight w:val="black"/>
+        </w:rPr>
+        <w:t>&gt;(),</w:t>
+      </w:r>
+      <w:r>
+        <w:rPr>
+          <w:rFonts w:ascii="Times New Roman" w:hAnsi="Times New Roman" w:cs="Times New Roman"/>
+          <w:color w:val="F1F2F3"/>
+          <w:kern w:val="0"/>
+          <w:sz w:val="36"/>
+          <w:szCs w:val="36"/>
+          <w:highlight w:val="black"/>
+        </w:rPr>
+        <w:t xml:space="preserve"> </w:t>
+      </w:r>
+      <w:r>
+        <w:rPr>
+          <w:rFonts w:ascii="Times New Roman" w:hAnsi="Times New Roman" w:cs="Times New Roman"/>
+          <w:color w:val="FFCD22"/>
+          <w:kern w:val="0"/>
+          <w:sz w:val="36"/>
+          <w:szCs w:val="36"/>
+          <w:highlight w:val="black"/>
+        </w:rPr>
+        <w:t>3</w:t>
+      </w:r>
+      <w:r>
+        <w:rPr>
+          <w:rFonts w:ascii="Times New Roman" w:hAnsi="Times New Roman" w:cs="Times New Roman"/>
+          <w:color w:val="E8E2B7"/>
+          <w:kern w:val="0"/>
+          <w:sz w:val="36"/>
+          <w:szCs w:val="36"/>
+          <w:highlight w:val="black"/>
+        </w:rPr>
+        <w:t>,</w:t>
+      </w:r>
+      <w:r>
+        <w:rPr>
+          <w:rFonts w:ascii="Times New Roman" w:hAnsi="Times New Roman" w:cs="Times New Roman"/>
+          <w:color w:val="F1F2F3"/>
+          <w:kern w:val="0"/>
+          <w:sz w:val="36"/>
+          <w:szCs w:val="36"/>
+          <w:highlight w:val="black"/>
+        </w:rPr>
+        <w:t xml:space="preserve"> </w:t>
+      </w:r>
+      <w:r>
+        <w:rPr>
+          <w:rFonts w:ascii="Times New Roman" w:hAnsi="Times New Roman" w:cs="Times New Roman"/>
+          <w:i/>
+          <w:iCs/>
+          <w:color w:val="BDB76B"/>
+          <w:kern w:val="0"/>
+          <w:sz w:val="36"/>
+          <w:szCs w:val="36"/>
+          <w:highlight w:val="black"/>
+        </w:rPr>
+        <w:t>_1</w:t>
+      </w:r>
+      <w:r>
+        <w:rPr>
+          <w:rFonts w:ascii="Times New Roman" w:hAnsi="Times New Roman" w:cs="Times New Roman"/>
+          <w:color w:val="E8E2B7"/>
+          <w:kern w:val="0"/>
+          <w:sz w:val="36"/>
+          <w:szCs w:val="36"/>
+          <w:highlight w:val="black"/>
+        </w:rPr>
+        <w:t>));</w:t>
+      </w:r>
+      <w:r>
+        <w:rPr>
+          <w:rFonts w:ascii="Times New Roman" w:hAnsi="Times New Roman" w:cs="Times New Roman"/>
+          <w:color w:val="F1F2F3"/>
+          <w:kern w:val="0"/>
+          <w:sz w:val="36"/>
+          <w:szCs w:val="36"/>
+          <w:highlight w:val="black"/>
+        </w:rPr>
+        <w:t xml:space="preserve">  </w:t>
+      </w:r>
+      <w:r>
+        <w:rPr>
+          <w:rFonts w:ascii="Times New Roman" w:hAnsi="Times New Roman" w:cs="Times New Roman"/>
+          <w:color w:val="66747B"/>
+          <w:kern w:val="0"/>
+          <w:sz w:val="36"/>
+          <w:szCs w:val="36"/>
+          <w:highlight w:val="black"/>
+        </w:rPr>
+        <w:t>// operation</w:t>
+      </w:r>
+    </w:p>
+    <w:p>
+      <w:pPr>
+        <w:autoSpaceDE w:val="0"/>
+        <w:autoSpaceDN w:val="0"/>
+        <w:adjustRightInd w:val="0"/>
+        <w:jc w:val="left"/>
+        <w:rPr>
+          <w:rFonts w:ascii="Times New Roman" w:hAnsi="Times New Roman" w:cs="Times New Roman"/>
+          <w:color w:val="F1F2F3"/>
+          <w:kern w:val="0"/>
+          <w:sz w:val="36"/>
+          <w:szCs w:val="36"/>
+          <w:highlight w:val="black"/>
+        </w:rPr>
+      </w:pPr>
+      <w:r>
+        <w:rPr>
+          <w:rFonts w:ascii="Times New Roman" w:hAnsi="Times New Roman" w:cs="Times New Roman"/>
+          <w:color w:val="F1F2F3"/>
+          <w:kern w:val="0"/>
+          <w:sz w:val="36"/>
+          <w:szCs w:val="36"/>
+          <w:highlight w:val="black"/>
+        </w:rPr>
+        <w:t xml:space="preserve">    </w:t>
+      </w:r>
+      <w:r>
+        <w:rPr>
+          <w:rFonts w:ascii="Times New Roman" w:hAnsi="Times New Roman" w:cs="Times New Roman"/>
+          <w:i/>
+          <w:iCs/>
+          <w:color w:val="BDB76B"/>
+          <w:kern w:val="0"/>
+          <w:sz w:val="36"/>
+          <w:szCs w:val="36"/>
+          <w:highlight w:val="black"/>
+        </w:rPr>
+        <w:t>cout</w:t>
+      </w:r>
+      <w:r>
+        <w:rPr>
+          <w:rFonts w:ascii="Times New Roman" w:hAnsi="Times New Roman" w:cs="Times New Roman"/>
+          <w:color w:val="F1F2F3"/>
+          <w:kern w:val="0"/>
+          <w:sz w:val="36"/>
+          <w:szCs w:val="36"/>
+          <w:highlight w:val="black"/>
+        </w:rPr>
+        <w:t xml:space="preserve"> </w:t>
+      </w:r>
+      <w:r>
+        <w:rPr>
+          <w:rFonts w:ascii="Times New Roman" w:hAnsi="Times New Roman" w:cs="Times New Roman"/>
+          <w:color w:val="E8E2B7"/>
+          <w:kern w:val="0"/>
+          <w:sz w:val="36"/>
+          <w:szCs w:val="36"/>
+          <w:highlight w:val="black"/>
+        </w:rPr>
+        <w:t>&lt;&lt;</w:t>
+      </w:r>
+      <w:r>
+        <w:rPr>
+          <w:rFonts w:ascii="Times New Roman" w:hAnsi="Times New Roman" w:cs="Times New Roman"/>
+          <w:color w:val="F1F2F3"/>
+          <w:kern w:val="0"/>
+          <w:sz w:val="36"/>
+          <w:szCs w:val="36"/>
+          <w:highlight w:val="black"/>
+        </w:rPr>
+        <w:t xml:space="preserve"> </w:t>
+      </w:r>
+      <w:r>
+        <w:rPr>
+          <w:rFonts w:ascii="Times New Roman" w:hAnsi="Times New Roman" w:cs="Times New Roman"/>
+          <w:i/>
+          <w:iCs/>
+          <w:color w:val="FF8000"/>
+          <w:kern w:val="0"/>
+          <w:sz w:val="36"/>
+          <w:szCs w:val="36"/>
+          <w:highlight w:val="black"/>
+        </w:rPr>
+        <w:t>endl</w:t>
+      </w:r>
+      <w:r>
+        <w:rPr>
+          <w:rFonts w:ascii="Times New Roman" w:hAnsi="Times New Roman" w:cs="Times New Roman"/>
+          <w:color w:val="E8E2B7"/>
+          <w:kern w:val="0"/>
+          <w:sz w:val="36"/>
+          <w:szCs w:val="36"/>
+          <w:highlight w:val="black"/>
+        </w:rPr>
+        <w:t>;</w:t>
+      </w:r>
+    </w:p>
+    <w:p>
+      <w:pPr>
+        <w:autoSpaceDE w:val="0"/>
+        <w:autoSpaceDN w:val="0"/>
+        <w:adjustRightInd w:val="0"/>
+        <w:jc w:val="left"/>
+        <w:rPr>
+          <w:rFonts w:ascii="Times New Roman" w:hAnsi="Times New Roman" w:cs="Times New Roman"/>
+          <w:color w:val="F1F2F3"/>
+          <w:kern w:val="0"/>
+          <w:sz w:val="36"/>
+          <w:szCs w:val="36"/>
+          <w:highlight w:val="black"/>
+        </w:rPr>
+      </w:pPr>
+    </w:p>
+    <w:p>
+      <w:pPr>
+        <w:autoSpaceDE w:val="0"/>
+        <w:autoSpaceDN w:val="0"/>
+        <w:adjustRightInd w:val="0"/>
+        <w:jc w:val="left"/>
+        <w:rPr>
+          <w:rFonts w:ascii="Times New Roman" w:hAnsi="Times New Roman" w:cs="Times New Roman"/>
+          <w:color w:val="F1F2F3"/>
+          <w:kern w:val="0"/>
+          <w:sz w:val="36"/>
+          <w:szCs w:val="36"/>
+          <w:highlight w:val="black"/>
+        </w:rPr>
+      </w:pPr>
+      <w:r>
+        <w:rPr>
+          <w:rFonts w:ascii="Times New Roman" w:hAnsi="Times New Roman" w:cs="Times New Roman"/>
+          <w:color w:val="F1F2F3"/>
+          <w:kern w:val="0"/>
+          <w:sz w:val="36"/>
+          <w:szCs w:val="36"/>
+          <w:highlight w:val="black"/>
+        </w:rPr>
+        <w:t xml:space="preserve">    </w:t>
+      </w:r>
+      <w:r>
+        <w:rPr>
+          <w:rFonts w:ascii="Times New Roman" w:hAnsi="Times New Roman" w:cs="Times New Roman"/>
+          <w:color w:val="66747B"/>
+          <w:kern w:val="0"/>
+          <w:sz w:val="36"/>
+          <w:szCs w:val="36"/>
+          <w:highlight w:val="black"/>
+        </w:rPr>
+        <w:t xml:space="preserve">// </w:t>
+      </w:r>
+      <w:r>
+        <w:rPr>
+          <w:rFonts w:ascii="Times New Roman" w:hAnsi="Times New Roman" w:cs="Times New Roman"/>
+          <w:color w:val="66747B"/>
+          <w:kern w:val="0"/>
+          <w:sz w:val="36"/>
+          <w:szCs w:val="36"/>
+          <w:highlight w:val="black"/>
+        </w:rPr>
+        <w:t>用</w:t>
+      </w:r>
+      <w:r>
+        <w:rPr>
+          <w:rFonts w:ascii="Times New Roman" w:hAnsi="Times New Roman" w:cs="Times New Roman"/>
+          <w:color w:val="66747B"/>
+          <w:kern w:val="0"/>
+          <w:sz w:val="36"/>
+          <w:szCs w:val="36"/>
+          <w:highlight w:val="black"/>
+        </w:rPr>
+        <w:t>3</w:t>
+      </w:r>
+      <w:r>
+        <w:rPr>
+          <w:rFonts w:ascii="Times New Roman" w:hAnsi="Times New Roman" w:cs="Times New Roman"/>
+          <w:color w:val="66747B"/>
+          <w:kern w:val="0"/>
+          <w:sz w:val="36"/>
+          <w:szCs w:val="36"/>
+          <w:highlight w:val="black"/>
+        </w:rPr>
+        <w:t>做幂，底数为</w:t>
+      </w:r>
+      <w:r>
+        <w:rPr>
+          <w:rFonts w:ascii="Times New Roman" w:hAnsi="Times New Roman" w:cs="Times New Roman"/>
+          <w:color w:val="66747B"/>
+          <w:kern w:val="0"/>
+          <w:sz w:val="36"/>
+          <w:szCs w:val="36"/>
+          <w:highlight w:val="black"/>
+        </w:rPr>
+        <w:t>coll</w:t>
+      </w:r>
+      <w:r>
+        <w:rPr>
+          <w:rFonts w:ascii="Times New Roman" w:hAnsi="Times New Roman" w:cs="Times New Roman"/>
+          <w:color w:val="66747B"/>
+          <w:kern w:val="0"/>
+          <w:sz w:val="36"/>
+          <w:szCs w:val="36"/>
+          <w:highlight w:val="black"/>
+        </w:rPr>
+        <w:t>的元素</w:t>
+      </w:r>
+    </w:p>
+    <w:p>
+      <w:pPr>
+        <w:autoSpaceDE w:val="0"/>
+        <w:autoSpaceDN w:val="0"/>
+        <w:adjustRightInd w:val="0"/>
+        <w:jc w:val="left"/>
+        <w:rPr>
+          <w:rFonts w:ascii="Times New Roman" w:hAnsi="Times New Roman" w:cs="Times New Roman"/>
+          <w:color w:val="F1F2F3"/>
+          <w:kern w:val="0"/>
+          <w:sz w:val="36"/>
+          <w:szCs w:val="36"/>
+          <w:highlight w:val="black"/>
+        </w:rPr>
+      </w:pPr>
+      <w:r>
+        <w:rPr>
+          <w:rFonts w:ascii="Times New Roman" w:hAnsi="Times New Roman" w:cs="Times New Roman"/>
+          <w:color w:val="F1F2F3"/>
+          <w:kern w:val="0"/>
+          <w:sz w:val="36"/>
+          <w:szCs w:val="36"/>
+          <w:highlight w:val="black"/>
+        </w:rPr>
+        <w:lastRenderedPageBreak/>
+        <w:t xml:space="preserve">    </w:t>
+      </w:r>
+      <w:r>
+        <w:rPr>
+          <w:rFonts w:ascii="Times New Roman" w:hAnsi="Times New Roman" w:cs="Times New Roman"/>
+          <w:i/>
+          <w:iCs/>
+          <w:color w:val="FF8000"/>
+          <w:kern w:val="0"/>
+          <w:sz w:val="36"/>
+          <w:szCs w:val="36"/>
+          <w:highlight w:val="black"/>
+        </w:rPr>
+        <w:t>transform</w:t>
+      </w:r>
+      <w:r>
+        <w:rPr>
+          <w:rFonts w:ascii="Times New Roman" w:hAnsi="Times New Roman" w:cs="Times New Roman"/>
+          <w:color w:val="E8E2B7"/>
+          <w:kern w:val="0"/>
+          <w:sz w:val="36"/>
+          <w:szCs w:val="36"/>
+          <w:highlight w:val="black"/>
+        </w:rPr>
+        <w:t>(</w:t>
+      </w:r>
+      <w:r>
+        <w:rPr>
+          <w:rFonts w:ascii="Times New Roman" w:hAnsi="Times New Roman" w:cs="Times New Roman"/>
+          <w:color w:val="BDB76B"/>
+          <w:kern w:val="0"/>
+          <w:sz w:val="36"/>
+          <w:szCs w:val="36"/>
+          <w:highlight w:val="black"/>
+        </w:rPr>
+        <w:t>coll</w:t>
+      </w:r>
+      <w:r>
+        <w:rPr>
+          <w:rFonts w:ascii="Times New Roman" w:hAnsi="Times New Roman" w:cs="Times New Roman"/>
+          <w:color w:val="E8E2B7"/>
+          <w:kern w:val="0"/>
+          <w:sz w:val="36"/>
+          <w:szCs w:val="36"/>
+          <w:highlight w:val="black"/>
+        </w:rPr>
+        <w:t>.</w:t>
+      </w:r>
+      <w:r>
+        <w:rPr>
+          <w:rFonts w:ascii="Times New Roman" w:hAnsi="Times New Roman" w:cs="Times New Roman"/>
+          <w:i/>
+          <w:iCs/>
+          <w:color w:val="FF8000"/>
+          <w:kern w:val="0"/>
+          <w:sz w:val="36"/>
+          <w:szCs w:val="36"/>
+          <w:highlight w:val="black"/>
+        </w:rPr>
+        <w:t>begin</w:t>
+      </w:r>
+      <w:r>
+        <w:rPr>
+          <w:rFonts w:ascii="Times New Roman" w:hAnsi="Times New Roman" w:cs="Times New Roman"/>
+          <w:color w:val="E8E2B7"/>
+          <w:kern w:val="0"/>
+          <w:sz w:val="36"/>
+          <w:szCs w:val="36"/>
+          <w:highlight w:val="black"/>
+        </w:rPr>
+        <w:t>(),</w:t>
+      </w:r>
+      <w:r>
+        <w:rPr>
+          <w:rFonts w:ascii="Times New Roman" w:hAnsi="Times New Roman" w:cs="Times New Roman"/>
+          <w:color w:val="F1F2F3"/>
+          <w:kern w:val="0"/>
+          <w:sz w:val="36"/>
+          <w:szCs w:val="36"/>
+          <w:highlight w:val="black"/>
+        </w:rPr>
+        <w:t xml:space="preserve"> </w:t>
+      </w:r>
+      <w:r>
+        <w:rPr>
+          <w:rFonts w:ascii="Times New Roman" w:hAnsi="Times New Roman" w:cs="Times New Roman"/>
+          <w:color w:val="BDB76B"/>
+          <w:kern w:val="0"/>
+          <w:sz w:val="36"/>
+          <w:szCs w:val="36"/>
+          <w:highlight w:val="black"/>
+        </w:rPr>
+        <w:t>coll</w:t>
+      </w:r>
+      <w:r>
+        <w:rPr>
+          <w:rFonts w:ascii="Times New Roman" w:hAnsi="Times New Roman" w:cs="Times New Roman"/>
+          <w:color w:val="E8E2B7"/>
+          <w:kern w:val="0"/>
+          <w:sz w:val="36"/>
+          <w:szCs w:val="36"/>
+          <w:highlight w:val="black"/>
+        </w:rPr>
+        <w:t>.</w:t>
+      </w:r>
+      <w:r>
+        <w:rPr>
+          <w:rFonts w:ascii="Times New Roman" w:hAnsi="Times New Roman" w:cs="Times New Roman"/>
+          <w:i/>
+          <w:iCs/>
+          <w:color w:val="FF8000"/>
+          <w:kern w:val="0"/>
+          <w:sz w:val="36"/>
+          <w:szCs w:val="36"/>
+          <w:highlight w:val="black"/>
+        </w:rPr>
+        <w:t>end</w:t>
+      </w:r>
+      <w:r>
+        <w:rPr>
+          <w:rFonts w:ascii="Times New Roman" w:hAnsi="Times New Roman" w:cs="Times New Roman"/>
+          <w:color w:val="E8E2B7"/>
+          <w:kern w:val="0"/>
+          <w:sz w:val="36"/>
+          <w:szCs w:val="36"/>
+          <w:highlight w:val="black"/>
+        </w:rPr>
+        <w:t>(),</w:t>
+      </w:r>
+    </w:p>
+    <w:p>
+      <w:pPr>
+        <w:autoSpaceDE w:val="0"/>
+        <w:autoSpaceDN w:val="0"/>
+        <w:adjustRightInd w:val="0"/>
+        <w:jc w:val="left"/>
+        <w:rPr>
+          <w:rFonts w:ascii="Times New Roman" w:hAnsi="Times New Roman" w:cs="Times New Roman"/>
+          <w:color w:val="F1F2F3"/>
+          <w:kern w:val="0"/>
+          <w:sz w:val="36"/>
+          <w:szCs w:val="36"/>
+          <w:highlight w:val="black"/>
+        </w:rPr>
+      </w:pPr>
+      <w:r>
+        <w:rPr>
+          <w:rFonts w:ascii="Times New Roman" w:hAnsi="Times New Roman" w:cs="Times New Roman"/>
+          <w:color w:val="F1F2F3"/>
+          <w:kern w:val="0"/>
+          <w:sz w:val="36"/>
+          <w:szCs w:val="36"/>
+          <w:highlight w:val="black"/>
+        </w:rPr>
+        <w:t xml:space="preserve">        </w:t>
+      </w:r>
+      <w:r>
+        <w:rPr>
+          <w:rFonts w:ascii="Times New Roman" w:hAnsi="Times New Roman" w:cs="Times New Roman"/>
+          <w:i/>
+          <w:iCs/>
+          <w:color w:val="FFD700"/>
+          <w:kern w:val="0"/>
+          <w:sz w:val="36"/>
+          <w:szCs w:val="36"/>
+          <w:highlight w:val="black"/>
+        </w:rPr>
+        <w:t>ostream_iterator</w:t>
+      </w:r>
+      <w:r>
+        <w:rPr>
+          <w:rFonts w:ascii="Times New Roman" w:hAnsi="Times New Roman" w:cs="Times New Roman"/>
+          <w:color w:val="E8E2B7"/>
+          <w:kern w:val="0"/>
+          <w:sz w:val="36"/>
+          <w:szCs w:val="36"/>
+          <w:highlight w:val="black"/>
+        </w:rPr>
+        <w:t>&lt;</w:t>
+      </w:r>
+      <w:r>
+        <w:rPr>
+          <w:rFonts w:ascii="Times New Roman" w:hAnsi="Times New Roman" w:cs="Times New Roman"/>
+          <w:color w:val="93C763"/>
+          <w:kern w:val="0"/>
+          <w:sz w:val="36"/>
+          <w:szCs w:val="36"/>
+          <w:highlight w:val="black"/>
+        </w:rPr>
+        <w:t>float</w:t>
+      </w:r>
+      <w:r>
+        <w:rPr>
+          <w:rFonts w:ascii="Times New Roman" w:hAnsi="Times New Roman" w:cs="Times New Roman"/>
+          <w:color w:val="E8E2B7"/>
+          <w:kern w:val="0"/>
+          <w:sz w:val="36"/>
+          <w:szCs w:val="36"/>
+          <w:highlight w:val="black"/>
+        </w:rPr>
+        <w:t>&gt;(</w:t>
+      </w:r>
+      <w:r>
+        <w:rPr>
+          <w:rFonts w:ascii="Times New Roman" w:hAnsi="Times New Roman" w:cs="Times New Roman"/>
+          <w:i/>
+          <w:iCs/>
+          <w:color w:val="BDB76B"/>
+          <w:kern w:val="0"/>
+          <w:sz w:val="36"/>
+          <w:szCs w:val="36"/>
+          <w:highlight w:val="black"/>
+        </w:rPr>
+        <w:t>cout</w:t>
+      </w:r>
+      <w:r>
+        <w:rPr>
+          <w:rFonts w:ascii="Times New Roman" w:hAnsi="Times New Roman" w:cs="Times New Roman"/>
+          <w:color w:val="E8E2B7"/>
+          <w:kern w:val="0"/>
+          <w:sz w:val="36"/>
+          <w:szCs w:val="36"/>
+          <w:highlight w:val="black"/>
+        </w:rPr>
+        <w:t>,</w:t>
+      </w:r>
+      <w:r>
+        <w:rPr>
+          <w:rFonts w:ascii="Times New Roman" w:hAnsi="Times New Roman" w:cs="Times New Roman"/>
+          <w:color w:val="F1F2F3"/>
+          <w:kern w:val="0"/>
+          <w:sz w:val="36"/>
+          <w:szCs w:val="36"/>
+          <w:highlight w:val="black"/>
+        </w:rPr>
+        <w:t xml:space="preserve"> </w:t>
+      </w:r>
+      <w:r>
+        <w:rPr>
+          <w:rFonts w:ascii="Times New Roman" w:hAnsi="Times New Roman" w:cs="Times New Roman"/>
+          <w:color w:val="EC7600"/>
+          <w:kern w:val="0"/>
+          <w:sz w:val="36"/>
+          <w:szCs w:val="36"/>
+          <w:highlight w:val="black"/>
+        </w:rPr>
+        <w:t>" "</w:t>
+      </w:r>
+      <w:r>
+        <w:rPr>
+          <w:rFonts w:ascii="Times New Roman" w:hAnsi="Times New Roman" w:cs="Times New Roman"/>
+          <w:color w:val="E8E2B7"/>
+          <w:kern w:val="0"/>
+          <w:sz w:val="36"/>
+          <w:szCs w:val="36"/>
+          <w:highlight w:val="black"/>
+        </w:rPr>
+        <w:t>),</w:t>
+      </w:r>
+    </w:p>
+    <w:p>
+      <w:pPr>
+        <w:autoSpaceDE w:val="0"/>
+        <w:autoSpaceDN w:val="0"/>
+        <w:adjustRightInd w:val="0"/>
+        <w:jc w:val="left"/>
+        <w:rPr>
+          <w:rFonts w:ascii="Times New Roman" w:hAnsi="Times New Roman" w:cs="Times New Roman"/>
+          <w:color w:val="F1F2F3"/>
+          <w:kern w:val="0"/>
+          <w:sz w:val="36"/>
+          <w:szCs w:val="36"/>
+          <w:highlight w:val="black"/>
+        </w:rPr>
+      </w:pPr>
+      <w:r>
+        <w:rPr>
+          <w:rFonts w:ascii="Times New Roman" w:hAnsi="Times New Roman" w:cs="Times New Roman"/>
+          <w:color w:val="F1F2F3"/>
+          <w:kern w:val="0"/>
+          <w:sz w:val="36"/>
+          <w:szCs w:val="36"/>
+          <w:highlight w:val="black"/>
+        </w:rPr>
+        <w:t xml:space="preserve">        </w:t>
+      </w:r>
+      <w:r>
+        <w:rPr>
+          <w:rFonts w:ascii="Times New Roman" w:hAnsi="Times New Roman" w:cs="Times New Roman"/>
+          <w:i/>
+          <w:iCs/>
+          <w:color w:val="FF8000"/>
+          <w:kern w:val="0"/>
+          <w:sz w:val="36"/>
+          <w:szCs w:val="36"/>
+          <w:highlight w:val="black"/>
+        </w:rPr>
+        <w:t>bind</w:t>
+      </w:r>
+      <w:r>
+        <w:rPr>
+          <w:rFonts w:ascii="Times New Roman" w:hAnsi="Times New Roman" w:cs="Times New Roman"/>
+          <w:color w:val="E8E2B7"/>
+          <w:kern w:val="0"/>
+          <w:sz w:val="36"/>
+          <w:szCs w:val="36"/>
+          <w:highlight w:val="black"/>
+        </w:rPr>
+        <w:t>(</w:t>
+      </w:r>
+      <w:r>
+        <w:rPr>
+          <w:rFonts w:ascii="Times New Roman" w:hAnsi="Times New Roman" w:cs="Times New Roman"/>
+          <w:color w:val="FFD700"/>
+          <w:kern w:val="0"/>
+          <w:sz w:val="36"/>
+          <w:szCs w:val="36"/>
+          <w:highlight w:val="black"/>
+        </w:rPr>
+        <w:t>fopow</w:t>
+      </w:r>
+      <w:r>
+        <w:rPr>
+          <w:rFonts w:ascii="Times New Roman" w:hAnsi="Times New Roman" w:cs="Times New Roman"/>
+          <w:color w:val="E8E2B7"/>
+          <w:kern w:val="0"/>
+          <w:sz w:val="36"/>
+          <w:szCs w:val="36"/>
+          <w:highlight w:val="black"/>
+        </w:rPr>
+        <w:t>&lt;</w:t>
+      </w:r>
+      <w:r>
+        <w:rPr>
+          <w:rFonts w:ascii="Times New Roman" w:hAnsi="Times New Roman" w:cs="Times New Roman"/>
+          <w:color w:val="93C763"/>
+          <w:kern w:val="0"/>
+          <w:sz w:val="36"/>
+          <w:szCs w:val="36"/>
+          <w:highlight w:val="black"/>
+        </w:rPr>
+        <w:t>float</w:t>
+      </w:r>
+      <w:r>
+        <w:rPr>
+          <w:rFonts w:ascii="Times New Roman" w:hAnsi="Times New Roman" w:cs="Times New Roman"/>
+          <w:color w:val="E8E2B7"/>
+          <w:kern w:val="0"/>
+          <w:sz w:val="36"/>
+          <w:szCs w:val="36"/>
+          <w:highlight w:val="black"/>
+        </w:rPr>
+        <w:t>,</w:t>
+      </w:r>
+      <w:r>
+        <w:rPr>
+          <w:rFonts w:ascii="Times New Roman" w:hAnsi="Times New Roman" w:cs="Times New Roman"/>
+          <w:color w:val="F1F2F3"/>
+          <w:kern w:val="0"/>
+          <w:sz w:val="36"/>
+          <w:szCs w:val="36"/>
+          <w:highlight w:val="black"/>
+        </w:rPr>
+        <w:t xml:space="preserve"> </w:t>
+      </w:r>
+      <w:r>
+        <w:rPr>
+          <w:rFonts w:ascii="Times New Roman" w:hAnsi="Times New Roman" w:cs="Times New Roman"/>
+          <w:color w:val="93C763"/>
+          <w:kern w:val="0"/>
+          <w:sz w:val="36"/>
+          <w:szCs w:val="36"/>
+          <w:highlight w:val="black"/>
+        </w:rPr>
+        <w:t>int</w:t>
+      </w:r>
+      <w:r>
+        <w:rPr>
+          <w:rFonts w:ascii="Times New Roman" w:hAnsi="Times New Roman" w:cs="Times New Roman"/>
+          <w:color w:val="E8E2B7"/>
+          <w:kern w:val="0"/>
+          <w:sz w:val="36"/>
+          <w:szCs w:val="36"/>
+          <w:highlight w:val="black"/>
+        </w:rPr>
+        <w:t>&gt;(),</w:t>
+      </w:r>
+      <w:r>
+        <w:rPr>
+          <w:rFonts w:ascii="Times New Roman" w:hAnsi="Times New Roman" w:cs="Times New Roman"/>
+          <w:color w:val="F1F2F3"/>
+          <w:kern w:val="0"/>
+          <w:sz w:val="36"/>
+          <w:szCs w:val="36"/>
+          <w:highlight w:val="black"/>
+        </w:rPr>
+        <w:t xml:space="preserve"> </w:t>
+      </w:r>
+      <w:r>
+        <w:rPr>
+          <w:rFonts w:ascii="Times New Roman" w:hAnsi="Times New Roman" w:cs="Times New Roman"/>
+          <w:i/>
+          <w:iCs/>
+          <w:color w:val="BDB76B"/>
+          <w:kern w:val="0"/>
+          <w:sz w:val="36"/>
+          <w:szCs w:val="36"/>
+          <w:highlight w:val="black"/>
+        </w:rPr>
+        <w:t>_1</w:t>
+      </w:r>
+      <w:r>
+        <w:rPr>
+          <w:rFonts w:ascii="Times New Roman" w:hAnsi="Times New Roman" w:cs="Times New Roman"/>
+          <w:color w:val="E8E2B7"/>
+          <w:kern w:val="0"/>
+          <w:sz w:val="36"/>
+          <w:szCs w:val="36"/>
+          <w:highlight w:val="black"/>
+        </w:rPr>
+        <w:t>,</w:t>
+      </w:r>
+      <w:r>
+        <w:rPr>
+          <w:rFonts w:ascii="Times New Roman" w:hAnsi="Times New Roman" w:cs="Times New Roman"/>
+          <w:color w:val="F1F2F3"/>
+          <w:kern w:val="0"/>
+          <w:sz w:val="36"/>
+          <w:szCs w:val="36"/>
+          <w:highlight w:val="black"/>
+        </w:rPr>
+        <w:t xml:space="preserve"> </w:t>
+      </w:r>
+      <w:r>
+        <w:rPr>
+          <w:rFonts w:ascii="Times New Roman" w:hAnsi="Times New Roman" w:cs="Times New Roman"/>
+          <w:color w:val="FFCD22"/>
+          <w:kern w:val="0"/>
+          <w:sz w:val="36"/>
+          <w:szCs w:val="36"/>
+          <w:highlight w:val="black"/>
+        </w:rPr>
+        <w:t>3</w:t>
+      </w:r>
+      <w:r>
+        <w:rPr>
+          <w:rFonts w:ascii="Times New Roman" w:hAnsi="Times New Roman" w:cs="Times New Roman"/>
+          <w:color w:val="E8E2B7"/>
+          <w:kern w:val="0"/>
+          <w:sz w:val="36"/>
+          <w:szCs w:val="36"/>
+          <w:highlight w:val="black"/>
+        </w:rPr>
+        <w:t>));</w:t>
+      </w:r>
+    </w:p>
+    <w:p>
+      <w:pPr>
+        <w:spacing w:line="400" w:lineRule="exact"/>
+        <w:rPr>
+          <w:rFonts w:ascii="Times New Roman" w:hAnsi="Times New Roman" w:cs="Times New Roman" w:hint="eastAsia"/>
+          <w:sz w:val="28"/>
+          <w:szCs w:val="28"/>
+        </w:rPr>
+      </w:pPr>
+      <w:r>
+        <w:rPr>
+          <w:rFonts w:ascii="Times New Roman" w:hAnsi="Times New Roman" w:cs="Times New Roman"/>
+          <w:color w:val="F1F2F3"/>
+          <w:kern w:val="0"/>
+          <w:sz w:val="36"/>
+          <w:szCs w:val="36"/>
+          <w:highlight w:val="black"/>
+        </w:rPr>
+        <w:t xml:space="preserve">    </w:t>
+      </w:r>
+      <w:r>
+        <w:rPr>
+          <w:rFonts w:ascii="Times New Roman" w:hAnsi="Times New Roman" w:cs="Times New Roman"/>
+          <w:i/>
+          <w:iCs/>
+          <w:color w:val="BDB76B"/>
+          <w:kern w:val="0"/>
+          <w:sz w:val="36"/>
+          <w:szCs w:val="36"/>
+          <w:highlight w:val="black"/>
+        </w:rPr>
+        <w:t>cout</w:t>
+      </w:r>
+      <w:r>
+        <w:rPr>
+          <w:rFonts w:ascii="Times New Roman" w:hAnsi="Times New Roman" w:cs="Times New Roman"/>
+          <w:color w:val="F1F2F3"/>
+          <w:kern w:val="0"/>
+          <w:sz w:val="36"/>
+          <w:szCs w:val="36"/>
+          <w:highlight w:val="black"/>
+        </w:rPr>
+        <w:t xml:space="preserve"> </w:t>
+      </w:r>
+      <w:r>
+        <w:rPr>
+          <w:rFonts w:ascii="Times New Roman" w:hAnsi="Times New Roman" w:cs="Times New Roman"/>
+          <w:color w:val="E8E2B7"/>
+          <w:kern w:val="0"/>
+          <w:sz w:val="36"/>
+          <w:szCs w:val="36"/>
+          <w:highlight w:val="black"/>
+        </w:rPr>
+        <w:t>&lt;&lt;</w:t>
+      </w:r>
+      <w:r>
+        <w:rPr>
+          <w:rFonts w:ascii="Times New Roman" w:hAnsi="Times New Roman" w:cs="Times New Roman"/>
+          <w:color w:val="F1F2F3"/>
+          <w:kern w:val="0"/>
+          <w:sz w:val="36"/>
+          <w:szCs w:val="36"/>
+          <w:highlight w:val="black"/>
+        </w:rPr>
+        <w:t xml:space="preserve"> </w:t>
+      </w:r>
+      <w:r>
+        <w:rPr>
+          <w:rFonts w:ascii="Times New Roman" w:hAnsi="Times New Roman" w:cs="Times New Roman"/>
+          <w:i/>
+          <w:iCs/>
+          <w:color w:val="FF8000"/>
+          <w:kern w:val="0"/>
+          <w:sz w:val="36"/>
+          <w:szCs w:val="36"/>
+          <w:highlight w:val="black"/>
+        </w:rPr>
+        <w:t>endl</w:t>
+      </w:r>
+      <w:r>
+        <w:rPr>
+          <w:rFonts w:ascii="Times New Roman" w:hAnsi="Times New Roman" w:cs="Times New Roman"/>
+          <w:color w:val="E8E2B7"/>
+          <w:kern w:val="0"/>
+          <w:sz w:val="36"/>
+          <w:szCs w:val="36"/>
+          <w:highlight w:val="black"/>
+        </w:rPr>
+        <w:t>;</w:t>
+      </w:r>
+    </w:p>
+    <w:p>
+      <w:pPr>
+        <w:spacing w:line="400" w:lineRule="exact"/>
+        <w:rPr>
+          <w:rFonts w:ascii="Times New Roman" w:hAnsi="Times New Roman" w:cs="Times New Roman" w:hint="eastAsia"/>
+          <w:sz w:val="28"/>
+          <w:szCs w:val="28"/>
+        </w:rPr>
+      </w:pPr>
+    </w:p>
+    <w:p>
+      <w:pPr>
+        <w:spacing w:line="400" w:lineRule="exact"/>
+        <w:rPr>
+          <w:rFonts w:ascii="Times New Roman" w:hAnsi="Times New Roman" w:cs="Times New Roman" w:hint="eastAsia"/>
+          <w:sz w:val="28"/>
+          <w:szCs w:val="28"/>
+        </w:rPr>
+      </w:pPr>
+      <w:r>
+        <w:rPr>
+          <w:rFonts w:ascii="Times New Roman" w:hAnsi="Times New Roman" w:cs="Times New Roman" w:hint="eastAsia"/>
+          <w:sz w:val="28"/>
+          <w:szCs w:val="28"/>
+        </w:rPr>
+        <w:t>输出为：</w:t>
+      </w:r>
+    </w:p>
+    <w:p>
+      <w:pPr>
+        <w:spacing w:line="400" w:lineRule="exact"/>
+        <w:rPr>
+          <w:rFonts w:ascii="Times New Roman" w:hAnsi="Times New Roman" w:cs="Times New Roman"/>
+          <w:sz w:val="28"/>
+          <w:szCs w:val="28"/>
+        </w:rPr>
+      </w:pPr>
+      <w:r>
+        <w:rPr>
+          <w:rFonts w:ascii="Times New Roman" w:hAnsi="Times New Roman" w:cs="Times New Roman"/>
+          <w:sz w:val="28"/>
+          <w:szCs w:val="28"/>
+        </w:rPr>
+        <w:t>3 9 27 81 243 729 2187 6561 19683</w:t>
+      </w:r>
+    </w:p>
+    <w:p>
+      <w:pPr>
+        <w:spacing w:line="400" w:lineRule="exact"/>
+        <w:rPr>
+          <w:rFonts w:ascii="Times New Roman" w:hAnsi="Times New Roman" w:cs="Times New Roman" w:hint="eastAsia"/>
+          <w:sz w:val="28"/>
+          <w:szCs w:val="28"/>
+        </w:rPr>
+      </w:pPr>
+      <w:r>
+        <w:rPr>
+          <w:rFonts w:ascii="Times New Roman" w:hAnsi="Times New Roman" w:cs="Times New Roman"/>
+          <w:sz w:val="28"/>
+          <w:szCs w:val="28"/>
+        </w:rPr>
+        <w:t>1 8 27 64 125 216 343 512 729</w:t>
       </w:r>
     </w:p>
     <w:p>

</xml_diff>